<commit_message>
corrections made, pdf added
Signed-off-by: Morris Cook <mcook@futurewei.com>
</commit_message>
<xml_diff>
--- a/doc/FORCE-RISCV_32BIT_Roadmap.docx
+++ b/doc/FORCE-RISCV_32BIT_Roadmap.docx
@@ -13,8 +13,6 @@
           <w:szCs w:val="32"/>
         </w:rPr>
       </w:pPr>
-      <w:bookmarkStart w:id="0" w:name="_GoBack"/>
-      <w:bookmarkEnd w:id="0"/>
       <w:r>
         <w:rPr>
           <w:rFonts w:asciiTheme="majorHAnsi" w:hAnsiTheme="majorHAnsi" w:cstheme="majorHAnsi"/>
@@ -37,7 +35,23 @@
           <w:sz w:val="56"/>
           <w:szCs w:val="56"/>
         </w:rPr>
-        <w:t>R32</w:t>
+        <w:t>R</w:t>
+      </w:r>
+      <w:r>
+        <w:rPr>
+          <w:rFonts w:asciiTheme="majorHAnsi" w:hAnsiTheme="majorHAnsi" w:cstheme="majorHAnsi"/>
+          <w:sz w:val="56"/>
+          <w:szCs w:val="56"/>
+        </w:rPr>
+        <w:t>V</w:t>
+      </w:r>
+      <w:r>
+        <w:rPr>
+          <w:rFonts w:asciiTheme="majorHAnsi" w:hAnsiTheme="majorHAnsi" w:cstheme="majorHAnsi"/>
+          <w:sz w:val="56"/>
+          <w:szCs w:val="56"/>
+        </w:rPr>
+        <w:t>32</w:t>
       </w:r>
       <w:r>
         <w:rPr>
@@ -324,7 +338,6 @@
           <w:szCs w:val="32"/>
         </w:rPr>
       </w:pPr>
-      <w:proofErr w:type="spellStart"/>
       <w:r>
         <w:rPr>
           <w:sz w:val="32"/>
@@ -346,7 +359,6 @@
         </w:rPr>
         <w:t>wei</w:t>
       </w:r>
-      <w:proofErr w:type="spellEnd"/>
       <w:r>
         <w:rPr>
           <w:sz w:val="32"/>
@@ -584,23 +596,7 @@
           <w:sz w:val="22"/>
           <w:szCs w:val="22"/>
         </w:rPr>
-        <w:t xml:space="preserve">an probably keep the instruction tree in its current form, </w:t>
-      </w:r>
-      <w:proofErr w:type="spellStart"/>
-      <w:r>
-        <w:rPr>
-          <w:sz w:val="22"/>
-          <w:szCs w:val="22"/>
-        </w:rPr>
-        <w:t>ie</w:t>
-      </w:r>
-      <w:proofErr w:type="spellEnd"/>
-      <w:r>
-        <w:rPr>
-          <w:sz w:val="22"/>
-          <w:szCs w:val="22"/>
-        </w:rPr>
-        <w:t xml:space="preserve">, </w:t>
+        <w:t xml:space="preserve">an probably keep the instruction tree in its current form, ie, </w:t>
       </w:r>
       <w:r>
         <w:rPr>
@@ -808,7 +804,21 @@
           <w:sz w:val="32"/>
           <w:szCs w:val="32"/>
         </w:rPr>
-        <w:t>Create separate sets of 32-bit application and 64-bit system registers.</w:t>
+        <w:t xml:space="preserve">Create separate sets of 32-bit application and </w:t>
+      </w:r>
+      <w:r>
+        <w:rPr>
+          <w:sz w:val="32"/>
+          <w:szCs w:val="32"/>
+        </w:rPr>
+        <w:t>32</w:t>
+      </w:r>
+      <w:r>
+        <w:rPr>
+          <w:sz w:val="32"/>
+          <w:szCs w:val="32"/>
+        </w:rPr>
+        <w:t>-bit system registers.</w:t>
       </w:r>
     </w:p>
     <w:p>
@@ -1119,23 +1129,7 @@
           <w:sz w:val="32"/>
           <w:szCs w:val="32"/>
         </w:rPr>
-        <w:t>Provide build (</w:t>
-      </w:r>
-      <w:proofErr w:type="spellStart"/>
-      <w:r>
-        <w:rPr>
-          <w:sz w:val="32"/>
-          <w:szCs w:val="32"/>
-        </w:rPr>
-        <w:t>Makefile</w:t>
-      </w:r>
-      <w:proofErr w:type="spellEnd"/>
-      <w:r>
-        <w:rPr>
-          <w:sz w:val="32"/>
-          <w:szCs w:val="32"/>
-        </w:rPr>
-        <w:t xml:space="preserve">) options to allow the user to compile the </w:t>
+        <w:t xml:space="preserve">Provide build (Makefile) options to allow the user to compile the </w:t>
       </w:r>
       <w:r>
         <w:rPr>
@@ -1304,7 +1298,6 @@
         </w:rPr>
         <w:t xml:space="preserve">In the </w:t>
       </w:r>
-      <w:proofErr w:type="spellStart"/>
       <w:r>
         <w:rPr>
           <w:rFonts w:cstheme="minorHAnsi"/>
@@ -1313,31 +1306,8 @@
           <w:sz w:val="32"/>
           <w:szCs w:val="32"/>
         </w:rPr>
-        <w:t>riscv</w:t>
-      </w:r>
-      <w:proofErr w:type="spellEnd"/>
-      <w:r>
-        <w:rPr>
-          <w:rFonts w:cstheme="minorHAnsi"/>
-          <w:i/>
-          <w:iCs/>
-          <w:sz w:val="32"/>
-          <w:szCs w:val="32"/>
-        </w:rPr>
-        <w:t>/</w:t>
-      </w:r>
-      <w:proofErr w:type="spellStart"/>
-      <w:r>
-        <w:rPr>
-          <w:rFonts w:cstheme="minorHAnsi"/>
-          <w:i/>
-          <w:iCs/>
-          <w:sz w:val="32"/>
-          <w:szCs w:val="32"/>
-        </w:rPr>
-        <w:t>arch_data</w:t>
-      </w:r>
-      <w:proofErr w:type="spellEnd"/>
+        <w:t>riscv/arch_data</w:t>
+      </w:r>
       <w:r>
         <w:rPr>
           <w:sz w:val="32"/>
@@ -1454,7 +1424,54 @@
           </w:tcPr>
           <w:p>
             <w:r>
-              <w:t>single-precision, double-precision, vector register definitions</w:t>
+              <w:t>single-precision, double-precision</w:t>
+            </w:r>
+            <w:r>
+              <w:t xml:space="preserve"> </w:t>
+            </w:r>
+            <w:r>
+              <w:t>register</w:t>
+            </w:r>
+            <w:r>
+              <w:t>s</w:t>
+            </w:r>
+          </w:p>
+        </w:tc>
+      </w:tr>
+      <w:tr>
+        <w:tc>
+          <w:tcPr>
+            <w:tcW w:w="4675" w:type="dxa"/>
+          </w:tcPr>
+          <w:p>
+            <w:pPr>
+              <w:rPr>
+                <w:rFonts w:ascii="Courier New" w:hAnsi="Courier New" w:cs="Courier New"/>
+              </w:rPr>
+            </w:pPr>
+            <w:r>
+              <w:rPr>
+                <w:rFonts w:ascii="Courier New" w:hAnsi="Courier New" w:cs="Courier New"/>
+              </w:rPr>
+              <w:t>v</w:t>
+            </w:r>
+            <w:bookmarkStart w:id="0" w:name="_GoBack"/>
+            <w:bookmarkEnd w:id="0"/>
+            <w:r>
+              <w:rPr>
+                <w:rFonts w:ascii="Courier New" w:hAnsi="Courier New" w:cs="Courier New"/>
+              </w:rPr>
+              <w:t>ector_registers.xml</w:t>
+            </w:r>
+          </w:p>
+        </w:tc>
+        <w:tc>
+          <w:tcPr>
+            <w:tcW w:w="4675" w:type="dxa"/>
+          </w:tcPr>
+          <w:p>
+            <w:r>
+              <w:t>Vector registers</w:t>
             </w:r>
           </w:p>
         </w:tc>
@@ -1508,7 +1525,6 @@
         </w:rPr>
         <w:t xml:space="preserve">In the </w:t>
       </w:r>
-      <w:proofErr w:type="spellStart"/>
       <w:r>
         <w:rPr>
           <w:rFonts w:cstheme="minorHAnsi"/>
@@ -1517,31 +1533,8 @@
           <w:sz w:val="32"/>
           <w:szCs w:val="32"/>
         </w:rPr>
-        <w:t>riscv</w:t>
-      </w:r>
-      <w:proofErr w:type="spellEnd"/>
-      <w:r>
-        <w:rPr>
-          <w:rFonts w:cstheme="minorHAnsi"/>
-          <w:i/>
-          <w:iCs/>
-          <w:sz w:val="32"/>
-          <w:szCs w:val="32"/>
-        </w:rPr>
-        <w:t>/</w:t>
-      </w:r>
-      <w:proofErr w:type="spellStart"/>
-      <w:r>
-        <w:rPr>
-          <w:rFonts w:cstheme="minorHAnsi"/>
-          <w:i/>
-          <w:iCs/>
-          <w:sz w:val="32"/>
-          <w:szCs w:val="32"/>
-        </w:rPr>
-        <w:t>arch_data</w:t>
-      </w:r>
-      <w:proofErr w:type="spellEnd"/>
+        <w:t>riscv/arch_data</w:t>
+      </w:r>
       <w:r>
         <w:rPr>
           <w:sz w:val="32"/>
@@ -1761,167 +1754,50 @@
           <w:sz w:val="28"/>
           <w:szCs w:val="28"/>
         </w:rPr>
-        <w:t xml:space="preserve">Note that the current system registers file, system_registers.xml, includes definitions for physical/logical RISC-v system register (CSR) definitions, configured for 64-bits. 64-bit RISC-V CSRs defined for 32-bit configurations, will require two 32-bit CSRs to be implemented (example: </w:t>
-      </w:r>
-      <w:proofErr w:type="spellStart"/>
+        <w:t>Note that the current system registers file, system_registers.xml, includes definitions for physical/logical RISC-v system register (CSR) definitions, configured for 64-bits. 64-bit RISC-V CSRs defined for 32-bit configurations, will require two 32-bit CSRs to be implemented (example: mstatus – low order 32 bits of mstatus; mstatush – high order 32 bits of mstatus). A (not necessarily comprehensive</w:t>
+      </w:r>
       <w:r>
         <w:rPr>
           <w:sz w:val="28"/>
           <w:szCs w:val="28"/>
         </w:rPr>
-        <w:t>mstatus</w:t>
-      </w:r>
-      <w:proofErr w:type="spellEnd"/>
+        <w:t>) list</w:t>
+      </w:r>
       <w:r>
         <w:rPr>
           <w:sz w:val="28"/>
           <w:szCs w:val="28"/>
         </w:rPr>
-        <w:t xml:space="preserve"> – low order 32 bits of </w:t>
-      </w:r>
-      <w:proofErr w:type="spellStart"/>
+        <w:t xml:space="preserve"> of CSRs that w</w:t>
+      </w:r>
       <w:r>
         <w:rPr>
           <w:sz w:val="28"/>
           <w:szCs w:val="28"/>
         </w:rPr>
-        <w:t>mstatus</w:t>
-      </w:r>
-      <w:proofErr w:type="spellEnd"/>
+        <w:t>ould</w:t>
+      </w:r>
       <w:r>
         <w:rPr>
           <w:sz w:val="28"/>
           <w:szCs w:val="28"/>
         </w:rPr>
-        <w:t xml:space="preserve">; </w:t>
-      </w:r>
-      <w:proofErr w:type="spellStart"/>
+        <w:t xml:space="preserve"> need to be added to the system_registers_rv32.xml file includes:</w:t>
+      </w:r>
+    </w:p>
+    <w:p>
+      <w:pPr>
+        <w:ind w:left="360"/>
+      </w:pPr>
       <w:r>
         <w:rPr>
           <w:sz w:val="28"/>
           <w:szCs w:val="28"/>
         </w:rPr>
-        <w:t>mstatush</w:t>
-      </w:r>
-      <w:proofErr w:type="spellEnd"/>
-      <w:r>
-        <w:rPr>
-          <w:sz w:val="28"/>
-          <w:szCs w:val="28"/>
-        </w:rPr>
-        <w:t xml:space="preserve"> – high order 32 bits of </w:t>
-      </w:r>
-      <w:proofErr w:type="spellStart"/>
-      <w:r>
-        <w:rPr>
-          <w:sz w:val="28"/>
-          <w:szCs w:val="28"/>
-        </w:rPr>
-        <w:t>mstatus</w:t>
-      </w:r>
-      <w:proofErr w:type="spellEnd"/>
-      <w:r>
-        <w:rPr>
-          <w:sz w:val="28"/>
-          <w:szCs w:val="28"/>
-        </w:rPr>
-        <w:t>). A (not necessarily comprehensive</w:t>
-      </w:r>
-      <w:r>
-        <w:rPr>
-          <w:sz w:val="28"/>
-          <w:szCs w:val="28"/>
-        </w:rPr>
-        <w:t>) list</w:t>
-      </w:r>
-      <w:r>
-        <w:rPr>
-          <w:sz w:val="28"/>
-          <w:szCs w:val="28"/>
-        </w:rPr>
-        <w:t xml:space="preserve"> of CSRs that w</w:t>
-      </w:r>
-      <w:r>
-        <w:rPr>
-          <w:sz w:val="28"/>
-          <w:szCs w:val="28"/>
-        </w:rPr>
-        <w:t>ould</w:t>
-      </w:r>
-      <w:r>
-        <w:rPr>
-          <w:sz w:val="28"/>
-          <w:szCs w:val="28"/>
-        </w:rPr>
-        <w:t xml:space="preserve"> need to be added to the system_registers_rv32.xml file includes:</w:t>
-      </w:r>
-    </w:p>
-    <w:p>
-      <w:pPr>
-        <w:ind w:left="360"/>
-      </w:pPr>
-      <w:r>
-        <w:rPr>
-          <w:sz w:val="28"/>
-          <w:szCs w:val="28"/>
-        </w:rPr>
         <w:t xml:space="preserve"> </w:t>
       </w:r>
-      <w:proofErr w:type="spellStart"/>
-      <w:r>
-        <w:t>cycleh</w:t>
-      </w:r>
-      <w:proofErr w:type="spellEnd"/>
-      <w:r>
-        <w:t xml:space="preserve">, </w:t>
-      </w:r>
-      <w:proofErr w:type="spellStart"/>
-      <w:r>
-        <w:t>mcycleh</w:t>
-      </w:r>
-      <w:proofErr w:type="spellEnd"/>
-      <w:r>
-        <w:t xml:space="preserve">, </w:t>
-      </w:r>
-      <w:proofErr w:type="spellStart"/>
-      <w:r>
-        <w:t>timeh</w:t>
-      </w:r>
-      <w:proofErr w:type="spellEnd"/>
-      <w:r>
-        <w:t xml:space="preserve">, </w:t>
-      </w:r>
-      <w:proofErr w:type="spellStart"/>
-      <w:r>
-        <w:t>instreth</w:t>
-      </w:r>
-      <w:proofErr w:type="spellEnd"/>
-      <w:r>
-        <w:t xml:space="preserve">, </w:t>
-      </w:r>
-      <w:proofErr w:type="spellStart"/>
-      <w:r>
-        <w:t>minstreth</w:t>
-      </w:r>
-      <w:proofErr w:type="spellEnd"/>
-      <w:r>
-        <w:t xml:space="preserve">, hpmcounter3h, hpmcounter4h, … hpmcounter31h, mhpmcounter3h, mhpmcounter4h, … mhpmcounter31h, </w:t>
-      </w:r>
-      <w:proofErr w:type="spellStart"/>
-      <w:r>
-        <w:t>htimedeltah</w:t>
-      </w:r>
-      <w:proofErr w:type="spellEnd"/>
-      <w:r>
-        <w:t xml:space="preserve">, </w:t>
-      </w:r>
-      <w:proofErr w:type="spellStart"/>
-      <w:r>
-        <w:t>mstatush</w:t>
-      </w:r>
-      <w:proofErr w:type="spellEnd"/>
-      <w:r>
-        <w:t>, pmpcfg1, pmpcfg3, … pmpcfg15</w:t>
+      <w:r>
+        <w:t>cycleh, mcycleh, timeh, instreth, minstreth, hpmcounter3h, hpmcounter4h, … hpmcounter31h, mhpmcounter3h, mhpmcounter4h, … mhpmcounter31h, htimedeltah, mstatush, pmpcfg1, pmpcfg3, … pmpcfg15</w:t>
       </w:r>
     </w:p>
     <w:p>
@@ -2018,7 +1894,6 @@
         </w:rPr>
         <w:t xml:space="preserve"> in the </w:t>
       </w:r>
-      <w:proofErr w:type="spellStart"/>
       <w:r>
         <w:rPr>
           <w:rFonts w:cstheme="minorHAnsi"/>
@@ -2027,31 +1902,8 @@
           <w:sz w:val="32"/>
           <w:szCs w:val="32"/>
         </w:rPr>
-        <w:t>riscv</w:t>
-      </w:r>
-      <w:proofErr w:type="spellEnd"/>
-      <w:r>
-        <w:rPr>
-          <w:rFonts w:cstheme="minorHAnsi"/>
-          <w:i/>
-          <w:iCs/>
-          <w:sz w:val="32"/>
-          <w:szCs w:val="32"/>
-        </w:rPr>
-        <w:t>/</w:t>
-      </w:r>
-      <w:proofErr w:type="spellStart"/>
-      <w:r>
-        <w:rPr>
-          <w:rFonts w:cstheme="minorHAnsi"/>
-          <w:i/>
-          <w:iCs/>
-          <w:sz w:val="32"/>
-          <w:szCs w:val="32"/>
-        </w:rPr>
-        <w:t>arch_data</w:t>
-      </w:r>
-      <w:proofErr w:type="spellEnd"/>
+        <w:t>riscv/arch_data</w:t>
+      </w:r>
       <w:r>
         <w:rPr>
           <w:sz w:val="32"/>
@@ -2074,14 +1926,14 @@
         <w:tblLook w:val="04A0" w:firstRow="1" w:lastRow="0" w:firstColumn="1" w:lastColumn="0" w:noHBand="0" w:noVBand="1"/>
       </w:tblPr>
       <w:tblGrid>
-        <w:gridCol w:w="3657"/>
-        <w:gridCol w:w="2086"/>
-        <w:gridCol w:w="3607"/>
+        <w:gridCol w:w="4242"/>
+        <w:gridCol w:w="1885"/>
+        <w:gridCol w:w="3223"/>
       </w:tblGrid>
       <w:tr>
         <w:tc>
           <w:tcPr>
-            <w:tcW w:w="3657" w:type="dxa"/>
+            <w:tcW w:w="4242" w:type="dxa"/>
           </w:tcPr>
           <w:p>
             <w:r>
@@ -2097,7 +1949,7 @@
         </w:tc>
         <w:tc>
           <w:tcPr>
-            <w:tcW w:w="2086" w:type="dxa"/>
+            <w:tcW w:w="1885" w:type="dxa"/>
           </w:tcPr>
           <w:p>
             <w:r>
@@ -2107,7 +1959,7 @@
         </w:tc>
         <w:tc>
           <w:tcPr>
-            <w:tcW w:w="3607" w:type="dxa"/>
+            <w:tcW w:w="3223" w:type="dxa"/>
           </w:tcPr>
           <w:p>
             <w:r>
@@ -2119,7 +1971,7 @@
       <w:tr>
         <w:tc>
           <w:tcPr>
-            <w:tcW w:w="3657" w:type="dxa"/>
+            <w:tcW w:w="4242" w:type="dxa"/>
           </w:tcPr>
           <w:p>
             <w:r>
@@ -2135,7 +1987,7 @@
         </w:tc>
         <w:tc>
           <w:tcPr>
-            <w:tcW w:w="2086" w:type="dxa"/>
+            <w:tcW w:w="1885" w:type="dxa"/>
           </w:tcPr>
           <w:p>
             <w:r>
@@ -2145,7 +1997,7 @@
         </w:tc>
         <w:tc>
           <w:tcPr>
-            <w:tcW w:w="3607" w:type="dxa"/>
+            <w:tcW w:w="3223" w:type="dxa"/>
           </w:tcPr>
           <w:p>
             <w:r>
@@ -2157,37 +2009,32 @@
       <w:tr>
         <w:tc>
           <w:tcPr>
-            <w:tcW w:w="3657" w:type="dxa"/>
+            <w:tcW w:w="4242" w:type="dxa"/>
           </w:tcPr>
           <w:p>
             <w:r>
-              <w:t>riscv_instructions_</w:t>
-            </w:r>
-            <w:r>
-              <w:t>float</w:t>
-            </w:r>
-            <w:r>
-              <w:t>.xml</w:t>
+              <w:t>riscv_instructions_compressed_rv32.xml</w:t>
             </w:r>
           </w:p>
         </w:tc>
         <w:tc>
           <w:tcPr>
-            <w:tcW w:w="2086" w:type="dxa"/>
+            <w:tcW w:w="1885" w:type="dxa"/>
+            <w:vMerge w:val="restart"/>
           </w:tcPr>
           <w:p>
             <w:r>
-              <w:t>RV32F, RV64F</w:t>
+              <w:t>RVC</w:t>
             </w:r>
           </w:p>
         </w:tc>
         <w:tc>
           <w:tcPr>
-            <w:tcW w:w="3607" w:type="dxa"/>
+            <w:tcW w:w="3223" w:type="dxa"/>
           </w:tcPr>
           <w:p>
             <w:r>
-              <w:t>Single precision floating point</w:t>
+              <w:t>Compressed instructions, 32-bit</w:t>
             </w:r>
           </w:p>
         </w:tc>
@@ -2195,43 +2042,31 @@
       <w:tr>
         <w:tc>
           <w:tcPr>
-            <w:tcW w:w="3657" w:type="dxa"/>
+            <w:tcW w:w="4242" w:type="dxa"/>
           </w:tcPr>
           <w:p>
             <w:r>
-              <w:t>riscv_instructions_</w:t>
-            </w:r>
-            <w:r>
-              <w:t>double</w:t>
-            </w:r>
-            <w:r>
-              <w:t>.xml</w:t>
+              <w:t>r</w:t>
+            </w:r>
+            <w:r>
+              <w:t>iscv_instructions_compressed_rv64.xml</w:t>
             </w:r>
           </w:p>
         </w:tc>
         <w:tc>
           <w:tcPr>
-            <w:tcW w:w="2086" w:type="dxa"/>
+            <w:tcW w:w="1885" w:type="dxa"/>
+            <w:vMerge/>
           </w:tcPr>
-          <w:p>
-            <w:r>
-              <w:t>RV32D,</w:t>
-            </w:r>
-            <w:r>
-              <w:t xml:space="preserve"> </w:t>
-            </w:r>
-            <w:r>
-              <w:t>RV64D</w:t>
-            </w:r>
-          </w:p>
+          <w:p/>
         </w:tc>
         <w:tc>
           <w:tcPr>
-            <w:tcW w:w="3607" w:type="dxa"/>
+            <w:tcW w:w="3223" w:type="dxa"/>
           </w:tcPr>
           <w:p>
             <w:r>
-              <w:t>Double precision floating point</w:t>
+              <w:t>Compressed instructions, 64-bit</w:t>
             </w:r>
           </w:p>
         </w:tc>
@@ -2239,14 +2074,14 @@
       <w:tr>
         <w:tc>
           <w:tcPr>
-            <w:tcW w:w="3657" w:type="dxa"/>
+            <w:tcW w:w="4242" w:type="dxa"/>
           </w:tcPr>
           <w:p>
             <w:r>
               <w:t>riscv_instructions_</w:t>
             </w:r>
             <w:r>
-              <w:t>quad</w:t>
+              <w:t>float</w:t>
             </w:r>
             <w:r>
               <w:t>.xml</w:t>
@@ -2255,21 +2090,21 @@
         </w:tc>
         <w:tc>
           <w:tcPr>
-            <w:tcW w:w="2086" w:type="dxa"/>
+            <w:tcW w:w="1885" w:type="dxa"/>
           </w:tcPr>
           <w:p>
             <w:r>
-              <w:t>RV32Q, RV64Q</w:t>
+              <w:t>RV32F, RV64F</w:t>
             </w:r>
           </w:p>
         </w:tc>
         <w:tc>
           <w:tcPr>
-            <w:tcW w:w="3607" w:type="dxa"/>
+            <w:tcW w:w="3223" w:type="dxa"/>
           </w:tcPr>
           <w:p>
             <w:r>
-              <w:t>Quad precision floating point</w:t>
+              <w:t>Single precision floating point</w:t>
             </w:r>
           </w:p>
         </w:tc>
@@ -2277,27 +2112,109 @@
       <w:tr>
         <w:tc>
           <w:tcPr>
-            <w:tcW w:w="3657" w:type="dxa"/>
+            <w:tcW w:w="4242" w:type="dxa"/>
           </w:tcPr>
           <w:p>
             <w:r>
-              <w:t>Riscv_instructions_vector.xml</w:t>
+              <w:t>riscv_instructions_</w:t>
+            </w:r>
+            <w:r>
+              <w:t>double</w:t>
+            </w:r>
+            <w:r>
+              <w:t>.xml</w:t>
             </w:r>
           </w:p>
         </w:tc>
         <w:tc>
           <w:tcPr>
-            <w:tcW w:w="2086" w:type="dxa"/>
+            <w:tcW w:w="1885" w:type="dxa"/>
           </w:tcPr>
           <w:p>
             <w:r>
-              <w:t>RV64V</w:t>
+              <w:t>RV32D,</w:t>
+            </w:r>
+            <w:r>
+              <w:t xml:space="preserve"> </w:t>
+            </w:r>
+            <w:r>
+              <w:t>RV64D</w:t>
             </w:r>
           </w:p>
         </w:tc>
         <w:tc>
           <w:tcPr>
-            <w:tcW w:w="3607" w:type="dxa"/>
+            <w:tcW w:w="3223" w:type="dxa"/>
+          </w:tcPr>
+          <w:p>
+            <w:r>
+              <w:t>Double precision floating point</w:t>
+            </w:r>
+          </w:p>
+        </w:tc>
+      </w:tr>
+      <w:tr>
+        <w:tc>
+          <w:tcPr>
+            <w:tcW w:w="4242" w:type="dxa"/>
+          </w:tcPr>
+          <w:p>
+            <w:r>
+              <w:t>riscv_instructions_</w:t>
+            </w:r>
+            <w:r>
+              <w:t>quad</w:t>
+            </w:r>
+            <w:r>
+              <w:t>.xml</w:t>
+            </w:r>
+          </w:p>
+        </w:tc>
+        <w:tc>
+          <w:tcPr>
+            <w:tcW w:w="1885" w:type="dxa"/>
+          </w:tcPr>
+          <w:p>
+            <w:r>
+              <w:t>RV32Q, RV64Q</w:t>
+            </w:r>
+          </w:p>
+        </w:tc>
+        <w:tc>
+          <w:tcPr>
+            <w:tcW w:w="3223" w:type="dxa"/>
+          </w:tcPr>
+          <w:p>
+            <w:r>
+              <w:t>Quad precision floating point</w:t>
+            </w:r>
+          </w:p>
+        </w:tc>
+      </w:tr>
+      <w:tr>
+        <w:tc>
+          <w:tcPr>
+            <w:tcW w:w="4242" w:type="dxa"/>
+          </w:tcPr>
+          <w:p>
+            <w:r>
+              <w:t>riscv_instructions_vector.xml</w:t>
+            </w:r>
+          </w:p>
+        </w:tc>
+        <w:tc>
+          <w:tcPr>
+            <w:tcW w:w="1885" w:type="dxa"/>
+          </w:tcPr>
+          <w:p>
+            <w:r>
+              <w:t>RV64V</w:t>
+            </w:r>
+          </w:p>
+        </w:tc>
+        <w:tc>
+          <w:tcPr>
+            <w:tcW w:w="3223" w:type="dxa"/>
           </w:tcPr>
           <w:p>
             <w:r>
@@ -2662,7 +2579,6 @@
           <w:szCs w:val="32"/>
         </w:rPr>
       </w:pPr>
-      <w:proofErr w:type="spellStart"/>
       <w:r>
         <w:rPr>
           <w:rFonts w:ascii="Courier New" w:hAnsi="Courier New" w:cs="Courier New"/>
@@ -2671,7 +2587,6 @@
         </w:rPr>
         <w:t>ApiSimConfig</w:t>
       </w:r>
-      <w:proofErr w:type="spellEnd"/>
       <w:r>
         <w:rPr>
           <w:sz w:val="32"/>
@@ -2706,36 +2621,14 @@
           <w:szCs w:val="32"/>
         </w:rPr>
       </w:pPr>
-      <w:proofErr w:type="spellStart"/>
-      <w:proofErr w:type="gramStart"/>
       <w:r>
         <w:rPr>
           <w:rFonts w:ascii="Courier New" w:hAnsi="Courier New" w:cs="Courier New"/>
           <w:sz w:val="32"/>
           <w:szCs w:val="32"/>
         </w:rPr>
-        <w:t>SimAPI</w:t>
-      </w:r>
-      <w:proofErr w:type="spellEnd"/>
-      <w:r>
-        <w:rPr>
-          <w:rFonts w:ascii="Courier New" w:hAnsi="Courier New" w:cs="Courier New"/>
-          <w:sz w:val="32"/>
-          <w:szCs w:val="32"/>
-        </w:rPr>
-        <w:t>::</w:t>
-      </w:r>
-      <w:proofErr w:type="spellStart"/>
-      <w:proofErr w:type="gramEnd"/>
-      <w:r>
-        <w:rPr>
-          <w:rFonts w:ascii="Courier New" w:hAnsi="Courier New" w:cs="Courier New"/>
-          <w:sz w:val="32"/>
-          <w:szCs w:val="32"/>
-        </w:rPr>
-        <w:t>InitializeIss</w:t>
-      </w:r>
-      <w:proofErr w:type="spellEnd"/>
+        <w:t>SimAPI::InitializeIss</w:t>
+      </w:r>
       <w:r>
         <w:rPr>
           <w:sz w:val="32"/>
@@ -2756,36 +2649,14 @@
           <w:szCs w:val="32"/>
         </w:rPr>
       </w:pPr>
-      <w:proofErr w:type="spellStart"/>
-      <w:proofErr w:type="gramStart"/>
       <w:r>
         <w:rPr>
           <w:rFonts w:ascii="Courier New" w:hAnsi="Courier New" w:cs="Courier New"/>
           <w:sz w:val="32"/>
           <w:szCs w:val="32"/>
         </w:rPr>
-        <w:t>SimAPIHandcar</w:t>
-      </w:r>
-      <w:proofErr w:type="spellEnd"/>
-      <w:r>
-        <w:rPr>
-          <w:rFonts w:ascii="Courier New" w:hAnsi="Courier New" w:cs="Courier New"/>
-          <w:sz w:val="32"/>
-          <w:szCs w:val="32"/>
-        </w:rPr>
-        <w:t>::</w:t>
-      </w:r>
-      <w:proofErr w:type="spellStart"/>
-      <w:proofErr w:type="gramEnd"/>
-      <w:r>
-        <w:rPr>
-          <w:rFonts w:ascii="Courier New" w:hAnsi="Courier New" w:cs="Courier New"/>
-          <w:sz w:val="32"/>
-          <w:szCs w:val="32"/>
-        </w:rPr>
-        <w:t>InitializeISS</w:t>
-      </w:r>
-      <w:proofErr w:type="spellEnd"/>
+        <w:t>SimAPIHandcar::InitializeISS</w:t>
+      </w:r>
       <w:r>
         <w:rPr>
           <w:sz w:val="32"/>
@@ -3621,7 +3492,6 @@
         </w:rPr>
         <w:t xml:space="preserve"> stand-alone simulator </w:t>
       </w:r>
-      <w:proofErr w:type="spellStart"/>
       <w:r>
         <w:rPr>
           <w:i/>
@@ -3631,7 +3501,6 @@
         </w:rPr>
         <w:t>fpix_riscv</w:t>
       </w:r>
-      <w:proofErr w:type="spellEnd"/>
       <w:r>
         <w:rPr>
           <w:sz w:val="32"/>
@@ -3667,39 +3536,7 @@
           <w:sz w:val="32"/>
           <w:szCs w:val="32"/>
         </w:rPr>
-        <w:t xml:space="preserve"> config file (</w:t>
-      </w:r>
-      <w:proofErr w:type="spellStart"/>
-      <w:r>
-        <w:rPr>
-          <w:sz w:val="32"/>
-          <w:szCs w:val="32"/>
-        </w:rPr>
-        <w:t>fpix</w:t>
-      </w:r>
-      <w:proofErr w:type="spellEnd"/>
-      <w:r>
-        <w:rPr>
-          <w:sz w:val="32"/>
-          <w:szCs w:val="32"/>
-        </w:rPr>
-        <w:t>/config/</w:t>
-      </w:r>
-      <w:proofErr w:type="spellStart"/>
-      <w:r>
-        <w:rPr>
-          <w:sz w:val="32"/>
-          <w:szCs w:val="32"/>
-        </w:rPr>
-        <w:t>riscv.config</w:t>
-      </w:r>
-      <w:proofErr w:type="spellEnd"/>
-      <w:r>
-        <w:rPr>
-          <w:sz w:val="32"/>
-          <w:szCs w:val="32"/>
-        </w:rPr>
-        <w:t>):</w:t>
+        <w:t xml:space="preserve"> config file (fpix/config/riscv.config):</w:t>
       </w:r>
     </w:p>
     <w:p>
@@ -3791,7 +3628,6 @@
           <w:lang w:eastAsia="zh-CN"/>
         </w:rPr>
       </w:pPr>
-      <w:proofErr w:type="gramStart"/>
       <w:r>
         <w:rPr>
           <w:rFonts w:ascii="Calibri" w:eastAsiaTheme="minorEastAsia" w:hAnsi="Calibri" w:cs="Times New Roman"/>
@@ -3799,28 +3635,27 @@
           <w:szCs w:val="32"/>
           <w:lang w:eastAsia="zh-CN"/>
         </w:rPr>
-        <w:t>Similarly</w:t>
-      </w:r>
-      <w:proofErr w:type="gramEnd"/>
+        <w:t xml:space="preserve">Similarly to </w:t>
+      </w:r>
       <w:r>
         <w:rPr>
           <w:rFonts w:ascii="Calibri" w:eastAsiaTheme="minorEastAsia" w:hAnsi="Calibri" w:cs="Times New Roman"/>
+          <w:b/>
+          <w:bCs/>
           <w:sz w:val="32"/>
           <w:szCs w:val="32"/>
           <w:lang w:eastAsia="zh-CN"/>
         </w:rPr>
-        <w:t xml:space="preserve"> to </w:t>
+        <w:t>FORCE-RISCV</w:t>
       </w:r>
       <w:r>
         <w:rPr>
           <w:rFonts w:ascii="Calibri" w:eastAsiaTheme="minorEastAsia" w:hAnsi="Calibri" w:cs="Times New Roman"/>
-          <w:b/>
-          <w:bCs/>
           <w:sz w:val="32"/>
           <w:szCs w:val="32"/>
           <w:lang w:eastAsia="zh-CN"/>
         </w:rPr>
-        <w:t>FORCE-RISCV</w:t>
+        <w:t xml:space="preserve">, </w:t>
       </w:r>
       <w:r>
         <w:rPr>
@@ -3829,18 +3664,8 @@
           <w:szCs w:val="32"/>
           <w:lang w:eastAsia="zh-CN"/>
         </w:rPr>
-        <w:t xml:space="preserve">, </w:t>
-      </w:r>
-      <w:r>
-        <w:rPr>
-          <w:rFonts w:ascii="Calibri" w:eastAsiaTheme="minorEastAsia" w:hAnsi="Calibri" w:cs="Times New Roman"/>
-          <w:sz w:val="32"/>
-          <w:szCs w:val="32"/>
-          <w:lang w:eastAsia="zh-CN"/>
-        </w:rPr>
         <w:t xml:space="preserve">separate 32-bit and 64-bit </w:t>
       </w:r>
-      <w:proofErr w:type="spellStart"/>
       <w:r>
         <w:rPr>
           <w:rFonts w:ascii="Calibri" w:eastAsiaTheme="minorEastAsia" w:hAnsi="Calibri" w:cs="Times New Roman"/>
@@ -3852,7 +3677,6 @@
         </w:rPr>
         <w:t>fpix_riscv</w:t>
       </w:r>
-      <w:proofErr w:type="spellEnd"/>
       <w:r>
         <w:rPr>
           <w:rFonts w:ascii="Calibri" w:eastAsiaTheme="minorEastAsia" w:hAnsi="Calibri" w:cs="Times New Roman"/>
@@ -3862,7 +3686,6 @@
         </w:rPr>
         <w:t xml:space="preserve"> config files will be required. The default </w:t>
       </w:r>
-      <w:proofErr w:type="spellStart"/>
       <w:r>
         <w:rPr>
           <w:rFonts w:ascii="Calibri" w:eastAsiaTheme="minorEastAsia" w:hAnsi="Calibri" w:cs="Times New Roman"/>
@@ -3874,7 +3697,6 @@
         </w:rPr>
         <w:t>fpix_riscv</w:t>
       </w:r>
-      <w:proofErr w:type="spellEnd"/>
       <w:r>
         <w:rPr>
           <w:rFonts w:ascii="Calibri" w:eastAsiaTheme="minorEastAsia" w:hAnsi="Calibri" w:cs="Times New Roman"/>
@@ -3884,7 +3706,6 @@
         </w:rPr>
         <w:t xml:space="preserve"> config file will be </w:t>
       </w:r>
-      <w:proofErr w:type="spellStart"/>
       <w:r>
         <w:rPr>
           <w:rFonts w:ascii="Courier New" w:eastAsiaTheme="minorEastAsia" w:hAnsi="Courier New" w:cs="Courier New"/>
@@ -3892,47 +3713,26 @@
           <w:szCs w:val="32"/>
           <w:lang w:eastAsia="zh-CN"/>
         </w:rPr>
-        <w:t>fpix</w:t>
-      </w:r>
-      <w:proofErr w:type="spellEnd"/>
-      <w:r>
-        <w:rPr>
-          <w:rFonts w:ascii="Courier New" w:eastAsiaTheme="minorEastAsia" w:hAnsi="Courier New" w:cs="Courier New"/>
+        <w:t>fpix/config/riscv.config</w:t>
+      </w:r>
+      <w:r>
+        <w:rPr>
+          <w:rFonts w:ascii="Calibri" w:eastAsiaTheme="minorEastAsia" w:hAnsi="Calibri" w:cs="Times New Roman"/>
           <w:sz w:val="32"/>
           <w:szCs w:val="32"/>
           <w:lang w:eastAsia="zh-CN"/>
         </w:rPr>
-        <w:t>/config/</w:t>
-      </w:r>
-      <w:proofErr w:type="spellStart"/>
-      <w:r>
-        <w:rPr>
-          <w:rFonts w:ascii="Courier New" w:eastAsiaTheme="minorEastAsia" w:hAnsi="Courier New" w:cs="Courier New"/>
+        <w:t>).</w:t>
+      </w:r>
+    </w:p>
+    <w:p>
+      <w:pPr>
+        <w:rPr>
+          <w:rFonts w:ascii="Calibri" w:eastAsiaTheme="minorEastAsia" w:hAnsi="Calibri" w:cs="Times New Roman"/>
           <w:sz w:val="32"/>
           <w:szCs w:val="32"/>
           <w:lang w:eastAsia="zh-CN"/>
         </w:rPr>
-        <w:t>riscv.config</w:t>
-      </w:r>
-      <w:proofErr w:type="spellEnd"/>
-      <w:r>
-        <w:rPr>
-          <w:rFonts w:ascii="Calibri" w:eastAsiaTheme="minorEastAsia" w:hAnsi="Calibri" w:cs="Times New Roman"/>
-          <w:sz w:val="32"/>
-          <w:szCs w:val="32"/>
-          <w:lang w:eastAsia="zh-CN"/>
-        </w:rPr>
-        <w:t>).</w:t>
-      </w:r>
-    </w:p>
-    <w:p>
-      <w:pPr>
-        <w:rPr>
-          <w:rFonts w:ascii="Calibri" w:eastAsiaTheme="minorEastAsia" w:hAnsi="Calibri" w:cs="Times New Roman"/>
-          <w:sz w:val="32"/>
-          <w:szCs w:val="32"/>
-          <w:lang w:eastAsia="zh-CN"/>
-        </w:rPr>
       </w:pPr>
       <w:r>
         <w:rPr>
@@ -3957,7 +3757,6 @@
         </w:rPr>
         <w:t xml:space="preserve"> </w:t>
       </w:r>
-      <w:proofErr w:type="spellStart"/>
       <w:r>
         <w:rPr>
           <w:i/>
@@ -3967,7 +3766,6 @@
         </w:rPr>
         <w:t>Makefiles</w:t>
       </w:r>
-      <w:proofErr w:type="spellEnd"/>
       <w:r>
         <w:rPr>
           <w:sz w:val="32"/>
@@ -3975,7 +3773,6 @@
         </w:rPr>
         <w:t xml:space="preserve"> and the </w:t>
       </w:r>
-      <w:proofErr w:type="spellStart"/>
       <w:r>
         <w:rPr>
           <w:i/>
@@ -3985,7 +3782,6 @@
         </w:rPr>
         <w:t>fpix_riscv</w:t>
       </w:r>
-      <w:proofErr w:type="spellEnd"/>
       <w:r>
         <w:rPr>
           <w:sz w:val="32"/>
@@ -3993,7 +3789,6 @@
         </w:rPr>
         <w:t xml:space="preserve"> </w:t>
       </w:r>
-      <w:proofErr w:type="spellStart"/>
       <w:r>
         <w:rPr>
           <w:i/>
@@ -4003,7 +3798,6 @@
         </w:rPr>
         <w:t>Makefiles</w:t>
       </w:r>
-      <w:proofErr w:type="spellEnd"/>
       <w:r>
         <w:rPr>
           <w:sz w:val="32"/>
@@ -4150,23 +3944,7 @@
           <w:sz w:val="32"/>
           <w:szCs w:val="32"/>
         </w:rPr>
-        <w:t xml:space="preserve">, </w:t>
-      </w:r>
-      <w:proofErr w:type="spellStart"/>
-      <w:r>
-        <w:rPr>
-          <w:sz w:val="32"/>
-          <w:szCs w:val="32"/>
-        </w:rPr>
-        <w:t>ie</w:t>
-      </w:r>
-      <w:proofErr w:type="spellEnd"/>
-      <w:r>
-        <w:rPr>
-          <w:sz w:val="32"/>
-          <w:szCs w:val="32"/>
-        </w:rPr>
-        <w:t xml:space="preserve">, </w:t>
+        <w:t xml:space="preserve">, ie, </w:t>
       </w:r>
       <w:r>
         <w:rPr>
@@ -4217,25 +3995,8 @@
           <w:sz w:val="32"/>
           <w:szCs w:val="32"/>
         </w:rPr>
-        <w:t xml:space="preserve">the </w:t>
-      </w:r>
-      <w:proofErr w:type="spellStart"/>
-      <w:r>
-        <w:rPr>
-          <w:sz w:val="32"/>
-          <w:szCs w:val="32"/>
-        </w:rPr>
-        <w:t>GenSequenceAgentRISCV</w:t>
-      </w:r>
-      <w:proofErr w:type="spellEnd"/>
-      <w:r>
-        <w:rPr>
-          <w:sz w:val="32"/>
-          <w:szCs w:val="32"/>
-        </w:rPr>
-        <w:t>::</w:t>
-      </w:r>
-      <w:proofErr w:type="spellStart"/>
+        <w:t>the GenSequenceAgentRISCV::</w:t>
+      </w:r>
       <w:r>
         <w:rPr>
           <w:i/>
@@ -4245,7 +4006,6 @@
         </w:rPr>
         <w:t>LoadGPRSequence</w:t>
       </w:r>
-      <w:proofErr w:type="spellEnd"/>
       <w:r>
         <w:rPr>
           <w:i/>
@@ -4364,7 +4124,6 @@
         </w:rPr>
         <w:t xml:space="preserve"> located in </w:t>
       </w:r>
-      <w:proofErr w:type="spellStart"/>
       <w:r>
         <w:rPr>
           <w:i/>
@@ -4372,9 +4131,95 @@
           <w:sz w:val="32"/>
           <w:szCs w:val="32"/>
         </w:rPr>
-        <w:t>py</w:t>
-      </w:r>
-      <w:proofErr w:type="spellEnd"/>
+        <w:t>py/riscv</w:t>
+      </w:r>
+      <w:r>
+        <w:rPr>
+          <w:sz w:val="32"/>
+          <w:szCs w:val="32"/>
+        </w:rPr>
+        <w:t>, that will require modifications to operate correct in a 32-bit environment include</w:t>
+      </w:r>
+      <w:r>
+        <w:rPr>
+          <w:sz w:val="32"/>
+          <w:szCs w:val="32"/>
+        </w:rPr>
+        <w:t>s</w:t>
+      </w:r>
+      <w:r>
+        <w:rPr>
+          <w:sz w:val="32"/>
+          <w:szCs w:val="32"/>
+        </w:rPr>
+        <w:t>:</w:t>
+      </w:r>
+    </w:p>
+    <w:p>
+      <w:pPr>
+        <w:rPr>
+          <w:b/>
+          <w:bCs/>
+          <w:sz w:val="32"/>
+          <w:szCs w:val="32"/>
+        </w:rPr>
+      </w:pPr>
+      <w:r>
+        <w:rPr>
+          <w:b/>
+          <w:bCs/>
+          <w:sz w:val="32"/>
+          <w:szCs w:val="32"/>
+        </w:rPr>
+        <w:t>py/riscv/</w:t>
+      </w:r>
+      <w:r>
+        <w:rPr>
+          <w:b/>
+          <w:bCs/>
+          <w:sz w:val="32"/>
+          <w:szCs w:val="32"/>
+        </w:rPr>
+        <w:t>Utils.py</w:t>
+      </w:r>
+    </w:p>
+    <w:p>
+      <w:pPr>
+        <w:rPr>
+          <w:sz w:val="32"/>
+          <w:szCs w:val="32"/>
+        </w:rPr>
+      </w:pPr>
+      <w:r>
+        <w:rPr>
+          <w:sz w:val="32"/>
+          <w:szCs w:val="32"/>
+        </w:rPr>
+        <w:t xml:space="preserve">Various </w:t>
+      </w:r>
+      <w:r>
+        <w:rPr>
+          <w:b/>
+          <w:bCs/>
+          <w:sz w:val="32"/>
+          <w:szCs w:val="32"/>
+        </w:rPr>
+        <w:t>FORCE-RISCV</w:t>
+      </w:r>
+      <w:r>
+        <w:rPr>
+          <w:sz w:val="32"/>
+          <w:szCs w:val="32"/>
+        </w:rPr>
+        <w:t xml:space="preserve"> python based utilities, and test templates make use of the </w:t>
+      </w:r>
+      <w:r>
+        <w:rPr>
+          <w:sz w:val="32"/>
+          <w:szCs w:val="32"/>
+        </w:rPr>
+        <w:t>py/</w:t>
+      </w:r>
       <w:r>
         <w:rPr>
           <w:i/>
@@ -4382,9 +4227,8 @@
           <w:sz w:val="32"/>
           <w:szCs w:val="32"/>
         </w:rPr>
-        <w:t>/</w:t>
-      </w:r>
-      <w:proofErr w:type="spellStart"/>
+        <w:t>Utils/LoadGPR64</w:t>
+      </w:r>
       <w:r>
         <w:rPr>
           <w:i/>
@@ -4392,106 +4236,44 @@
           <w:sz w:val="32"/>
           <w:szCs w:val="32"/>
         </w:rPr>
-        <w:t>riscv</w:t>
-      </w:r>
-      <w:proofErr w:type="spellEnd"/>
-      <w:r>
-        <w:rPr>
-          <w:sz w:val="32"/>
-          <w:szCs w:val="32"/>
-        </w:rPr>
-        <w:t>, that will require modifications to operate correct in a 32-bit environment include</w:t>
-      </w:r>
-      <w:r>
-        <w:rPr>
-          <w:sz w:val="32"/>
-          <w:szCs w:val="32"/>
-        </w:rPr>
-        <w:t>s</w:t>
-      </w:r>
-      <w:r>
-        <w:rPr>
-          <w:sz w:val="32"/>
-          <w:szCs w:val="32"/>
-        </w:rPr>
-        <w:t>:</w:t>
-      </w:r>
-    </w:p>
-    <w:p>
-      <w:pPr>
-        <w:rPr>
-          <w:b/>
-          <w:bCs/>
-          <w:sz w:val="32"/>
-          <w:szCs w:val="32"/>
-        </w:rPr>
-      </w:pPr>
-      <w:r>
-        <w:rPr>
-          <w:b/>
-          <w:bCs/>
-          <w:sz w:val="32"/>
-          <w:szCs w:val="32"/>
-        </w:rPr>
-        <w:t>py/riscv/</w:t>
-      </w:r>
-      <w:r>
-        <w:rPr>
-          <w:b/>
-          <w:bCs/>
-          <w:sz w:val="32"/>
-          <w:szCs w:val="32"/>
-        </w:rPr>
-        <w:t>Utils.py</w:t>
-      </w:r>
-    </w:p>
-    <w:p>
-      <w:pPr>
-        <w:rPr>
-          <w:sz w:val="32"/>
-          <w:szCs w:val="32"/>
-        </w:rPr>
-      </w:pPr>
-      <w:r>
-        <w:rPr>
-          <w:sz w:val="32"/>
-          <w:szCs w:val="32"/>
-        </w:rPr>
-        <w:t xml:space="preserve">Various </w:t>
-      </w:r>
-      <w:r>
-        <w:rPr>
-          <w:b/>
-          <w:bCs/>
-          <w:sz w:val="32"/>
-          <w:szCs w:val="32"/>
-        </w:rPr>
-        <w:t>FORCE-RISCV</w:t>
-      </w:r>
-      <w:r>
-        <w:rPr>
-          <w:sz w:val="32"/>
-          <w:szCs w:val="32"/>
-        </w:rPr>
-        <w:t xml:space="preserve"> python based utilities, and test templates make use of the </w:t>
-      </w:r>
-      <w:proofErr w:type="spellStart"/>
-      <w:r>
-        <w:rPr>
-          <w:sz w:val="32"/>
-          <w:szCs w:val="32"/>
-        </w:rPr>
-        <w:t>py</w:t>
-      </w:r>
-      <w:proofErr w:type="spellEnd"/>
-      <w:r>
-        <w:rPr>
-          <w:sz w:val="32"/>
-          <w:szCs w:val="32"/>
-        </w:rPr>
-        <w:t>/</w:t>
-      </w:r>
-      <w:proofErr w:type="spellStart"/>
+        <w:t>,LoopControl</w:t>
+      </w:r>
+      <w:r>
+        <w:rPr>
+          <w:sz w:val="32"/>
+          <w:szCs w:val="32"/>
+        </w:rPr>
+        <w:t xml:space="preserve"> class</w:t>
+      </w:r>
+      <w:r>
+        <w:rPr>
+          <w:sz w:val="32"/>
+          <w:szCs w:val="32"/>
+        </w:rPr>
+        <w:t>es</w:t>
+      </w:r>
+      <w:r>
+        <w:rPr>
+          <w:sz w:val="32"/>
+          <w:szCs w:val="32"/>
+        </w:rPr>
+        <w:t xml:space="preserve">. </w:t>
+      </w:r>
+    </w:p>
+    <w:p>
+      <w:pPr>
+        <w:rPr>
+          <w:sz w:val="32"/>
+          <w:szCs w:val="32"/>
+        </w:rPr>
+      </w:pPr>
+      <w:r>
+        <w:rPr>
+          <w:sz w:val="32"/>
+          <w:szCs w:val="32"/>
+        </w:rPr>
+        <w:t xml:space="preserve">Enhance the </w:t>
+      </w:r>
       <w:r>
         <w:rPr>
           <w:i/>
@@ -4499,9 +4281,8 @@
           <w:sz w:val="32"/>
           <w:szCs w:val="32"/>
         </w:rPr>
-        <w:t>Utils</w:t>
-      </w:r>
-      <w:proofErr w:type="spellEnd"/>
+        <w:t>LoadGPR64::</w:t>
+      </w:r>
       <w:r>
         <w:rPr>
           <w:i/>
@@ -4509,9 +4290,187 @@
           <w:sz w:val="32"/>
           <w:szCs w:val="32"/>
         </w:rPr>
-        <w:t>/LoadGPR</w:t>
-      </w:r>
-      <w:proofErr w:type="gramStart"/>
+        <w:t>load</w:t>
+      </w:r>
+      <w:r>
+        <w:rPr>
+          <w:sz w:val="32"/>
+          <w:szCs w:val="32"/>
+        </w:rPr>
+        <w:t xml:space="preserve"> method to detect the GPR register width, to seamlessly load </w:t>
+      </w:r>
+      <w:r>
+        <w:rPr>
+          <w:sz w:val="32"/>
+          <w:szCs w:val="32"/>
+        </w:rPr>
+        <w:t xml:space="preserve">values into </w:t>
+      </w:r>
+      <w:r>
+        <w:rPr>
+          <w:sz w:val="32"/>
+          <w:szCs w:val="32"/>
+        </w:rPr>
+        <w:t>either 64-bit (the default) or 32-bit</w:t>
+      </w:r>
+      <w:r>
+        <w:rPr>
+          <w:sz w:val="32"/>
+          <w:szCs w:val="32"/>
+        </w:rPr>
+        <w:t xml:space="preserve"> GPRs</w:t>
+      </w:r>
+      <w:r>
+        <w:rPr>
+          <w:sz w:val="32"/>
+          <w:szCs w:val="32"/>
+        </w:rPr>
+        <w:t>.</w:t>
+      </w:r>
+    </w:p>
+    <w:p>
+      <w:pPr>
+        <w:rPr>
+          <w:b/>
+          <w:bCs/>
+          <w:sz w:val="32"/>
+          <w:szCs w:val="32"/>
+        </w:rPr>
+      </w:pPr>
+      <w:r>
+        <w:rPr>
+          <w:b/>
+          <w:bCs/>
+          <w:sz w:val="32"/>
+          <w:szCs w:val="32"/>
+        </w:rPr>
+        <w:t>p</w:t>
+      </w:r>
+      <w:r>
+        <w:rPr>
+          <w:b/>
+          <w:bCs/>
+          <w:sz w:val="32"/>
+          <w:szCs w:val="32"/>
+        </w:rPr>
+        <w:t>y/riscv/</w:t>
+      </w:r>
+      <w:r>
+        <w:rPr>
+          <w:b/>
+          <w:bCs/>
+          <w:sz w:val="32"/>
+          <w:szCs w:val="32"/>
+        </w:rPr>
+        <w:t>ModifierUtils.py</w:t>
+      </w:r>
+    </w:p>
+    <w:p>
+      <w:pPr>
+        <w:rPr>
+          <w:sz w:val="32"/>
+          <w:szCs w:val="32"/>
+        </w:rPr>
+      </w:pPr>
+      <w:r>
+        <w:rPr>
+          <w:sz w:val="32"/>
+          <w:szCs w:val="32"/>
+        </w:rPr>
+        <w:t>D</w:t>
+      </w:r>
+      <w:r>
+        <w:rPr>
+          <w:sz w:val="32"/>
+          <w:szCs w:val="32"/>
+        </w:rPr>
+        <w:t xml:space="preserve">efine page fault types, levels based on </w:t>
+      </w:r>
+      <w:r>
+        <w:rPr>
+          <w:sz w:val="32"/>
+          <w:szCs w:val="32"/>
+        </w:rPr>
+        <w:t>current paging mode</w:t>
+      </w:r>
+      <w:r>
+        <w:rPr>
+          <w:sz w:val="32"/>
+          <w:szCs w:val="32"/>
+        </w:rPr>
+        <w:t xml:space="preserve"> </w:t>
+      </w:r>
+      <w:r>
+        <w:rPr>
+          <w:sz w:val="32"/>
+          <w:szCs w:val="32"/>
+        </w:rPr>
+        <w:t>(sv32 vs sv39 vs sv48</w:t>
+      </w:r>
+      <w:r>
+        <w:rPr>
+          <w:sz w:val="32"/>
+          <w:szCs w:val="32"/>
+        </w:rPr>
+        <w:t>)</w:t>
+      </w:r>
+      <w:r>
+        <w:rPr>
+          <w:sz w:val="32"/>
+          <w:szCs w:val="32"/>
+        </w:rPr>
+        <w:t>.</w:t>
+      </w:r>
+    </w:p>
+    <w:p>
+      <w:pPr>
+        <w:rPr>
+          <w:b/>
+          <w:bCs/>
+          <w:sz w:val="32"/>
+          <w:szCs w:val="32"/>
+        </w:rPr>
+      </w:pPr>
+      <w:r>
+        <w:rPr>
+          <w:b/>
+          <w:bCs/>
+          <w:sz w:val="32"/>
+          <w:szCs w:val="32"/>
+        </w:rPr>
+        <w:t>fpix_riscv</w:t>
+      </w:r>
+      <w:r>
+        <w:rPr>
+          <w:b/>
+          <w:bCs/>
+          <w:sz w:val="32"/>
+          <w:szCs w:val="32"/>
+        </w:rPr>
+        <w:t xml:space="preserve"> </w:t>
+      </w:r>
+      <w:r>
+        <w:rPr>
+          <w:sz w:val="32"/>
+          <w:szCs w:val="32"/>
+        </w:rPr>
+        <w:t>stand-alone simulator</w:t>
+      </w:r>
+    </w:p>
+    <w:p>
+      <w:pPr>
+        <w:rPr>
+          <w:sz w:val="32"/>
+          <w:szCs w:val="32"/>
+        </w:rPr>
+      </w:pPr>
+      <w:r>
+        <w:rPr>
+          <w:sz w:val="32"/>
+          <w:szCs w:val="32"/>
+        </w:rPr>
+        <w:t xml:space="preserve">Code additions to </w:t>
+      </w:r>
       <w:r>
         <w:rPr>
           <w:i/>
@@ -4519,7 +4478,14 @@
           <w:sz w:val="32"/>
           <w:szCs w:val="32"/>
         </w:rPr>
-        <w:t>64</w:t>
+        <w:t>fpix_riscv</w:t>
+      </w:r>
+      <w:r>
+        <w:rPr>
+          <w:sz w:val="32"/>
+          <w:szCs w:val="32"/>
+        </w:rPr>
+        <w:t xml:space="preserve"> will be required to process the config file </w:t>
       </w:r>
       <w:r>
         <w:rPr>
@@ -4528,284 +4494,8 @@
           <w:sz w:val="32"/>
           <w:szCs w:val="32"/>
         </w:rPr>
-        <w:t>,LoopControl</w:t>
-      </w:r>
-      <w:proofErr w:type="gramEnd"/>
-      <w:r>
-        <w:rPr>
-          <w:sz w:val="32"/>
-          <w:szCs w:val="32"/>
-        </w:rPr>
-        <w:t xml:space="preserve"> class</w:t>
-      </w:r>
-      <w:r>
-        <w:rPr>
-          <w:sz w:val="32"/>
-          <w:szCs w:val="32"/>
-        </w:rPr>
-        <w:t>es</w:t>
-      </w:r>
-      <w:r>
-        <w:rPr>
-          <w:sz w:val="32"/>
-          <w:szCs w:val="32"/>
-        </w:rPr>
-        <w:t xml:space="preserve">. </w:t>
-      </w:r>
-    </w:p>
-    <w:p>
-      <w:pPr>
-        <w:rPr>
-          <w:sz w:val="32"/>
-          <w:szCs w:val="32"/>
-        </w:rPr>
-      </w:pPr>
-      <w:r>
-        <w:rPr>
-          <w:sz w:val="32"/>
-          <w:szCs w:val="32"/>
-        </w:rPr>
-        <w:t xml:space="preserve">Enhance the </w:t>
-      </w:r>
-      <w:r>
-        <w:rPr>
-          <w:i/>
-          <w:iCs/>
-          <w:sz w:val="32"/>
-          <w:szCs w:val="32"/>
-        </w:rPr>
-        <w:t>LoadGPR</w:t>
-      </w:r>
-      <w:proofErr w:type="gramStart"/>
-      <w:r>
-        <w:rPr>
-          <w:i/>
-          <w:iCs/>
-          <w:sz w:val="32"/>
-          <w:szCs w:val="32"/>
-        </w:rPr>
-        <w:t>64::</w:t>
-      </w:r>
-      <w:proofErr w:type="gramEnd"/>
-      <w:r>
-        <w:rPr>
-          <w:i/>
-          <w:iCs/>
-          <w:sz w:val="32"/>
-          <w:szCs w:val="32"/>
-        </w:rPr>
-        <w:t>load</w:t>
-      </w:r>
-      <w:r>
-        <w:rPr>
-          <w:sz w:val="32"/>
-          <w:szCs w:val="32"/>
-        </w:rPr>
-        <w:t xml:space="preserve"> method to detect the GPR register width, to seamlessly load </w:t>
-      </w:r>
-      <w:r>
-        <w:rPr>
-          <w:sz w:val="32"/>
-          <w:szCs w:val="32"/>
-        </w:rPr>
-        <w:t xml:space="preserve">values into </w:t>
-      </w:r>
-      <w:r>
-        <w:rPr>
-          <w:sz w:val="32"/>
-          <w:szCs w:val="32"/>
-        </w:rPr>
-        <w:t>either 64-bit (the default) or 32-bit</w:t>
-      </w:r>
-      <w:r>
-        <w:rPr>
-          <w:sz w:val="32"/>
-          <w:szCs w:val="32"/>
-        </w:rPr>
-        <w:t xml:space="preserve"> GPRs</w:t>
-      </w:r>
-      <w:r>
-        <w:rPr>
-          <w:sz w:val="32"/>
-          <w:szCs w:val="32"/>
-        </w:rPr>
-        <w:t>.</w:t>
-      </w:r>
-    </w:p>
-    <w:p>
-      <w:pPr>
-        <w:rPr>
-          <w:b/>
-          <w:bCs/>
-          <w:sz w:val="32"/>
-          <w:szCs w:val="32"/>
-        </w:rPr>
-      </w:pPr>
-      <w:r>
-        <w:rPr>
-          <w:b/>
-          <w:bCs/>
-          <w:sz w:val="32"/>
-          <w:szCs w:val="32"/>
-        </w:rPr>
-        <w:t>p</w:t>
-      </w:r>
-      <w:r>
-        <w:rPr>
-          <w:b/>
-          <w:bCs/>
-          <w:sz w:val="32"/>
-          <w:szCs w:val="32"/>
-        </w:rPr>
-        <w:t>y/riscv/</w:t>
-      </w:r>
-      <w:r>
-        <w:rPr>
-          <w:b/>
-          <w:bCs/>
-          <w:sz w:val="32"/>
-          <w:szCs w:val="32"/>
-        </w:rPr>
-        <w:t>ModifierUtils.py</w:t>
-      </w:r>
-    </w:p>
-    <w:p>
-      <w:pPr>
-        <w:rPr>
-          <w:sz w:val="32"/>
-          <w:szCs w:val="32"/>
-        </w:rPr>
-      </w:pPr>
-      <w:r>
-        <w:rPr>
-          <w:sz w:val="32"/>
-          <w:szCs w:val="32"/>
-        </w:rPr>
-        <w:t>D</w:t>
-      </w:r>
-      <w:r>
-        <w:rPr>
-          <w:sz w:val="32"/>
-          <w:szCs w:val="32"/>
-        </w:rPr>
-        <w:t xml:space="preserve">efine page fault types, levels based on </w:t>
-      </w:r>
-      <w:r>
-        <w:rPr>
-          <w:sz w:val="32"/>
-          <w:szCs w:val="32"/>
-        </w:rPr>
-        <w:t>current paging mode</w:t>
-      </w:r>
-      <w:r>
-        <w:rPr>
-          <w:sz w:val="32"/>
-          <w:szCs w:val="32"/>
-        </w:rPr>
-        <w:t xml:space="preserve"> </w:t>
-      </w:r>
-      <w:r>
-        <w:rPr>
-          <w:sz w:val="32"/>
-          <w:szCs w:val="32"/>
-        </w:rPr>
-        <w:t>(sv32 vs sv39 vs sv48</w:t>
-      </w:r>
-      <w:r>
-        <w:rPr>
-          <w:sz w:val="32"/>
-          <w:szCs w:val="32"/>
-        </w:rPr>
-        <w:t>)</w:t>
-      </w:r>
-      <w:r>
-        <w:rPr>
-          <w:sz w:val="32"/>
-          <w:szCs w:val="32"/>
-        </w:rPr>
-        <w:t>.</w:t>
-      </w:r>
-    </w:p>
-    <w:p>
-      <w:pPr>
-        <w:rPr>
-          <w:b/>
-          <w:bCs/>
-          <w:sz w:val="32"/>
-          <w:szCs w:val="32"/>
-        </w:rPr>
-      </w:pPr>
-      <w:proofErr w:type="spellStart"/>
-      <w:r>
-        <w:rPr>
-          <w:b/>
-          <w:bCs/>
-          <w:sz w:val="32"/>
-          <w:szCs w:val="32"/>
-        </w:rPr>
-        <w:t>fpix_riscv</w:t>
-      </w:r>
-      <w:proofErr w:type="spellEnd"/>
-      <w:r>
-        <w:rPr>
-          <w:b/>
-          <w:bCs/>
-          <w:sz w:val="32"/>
-          <w:szCs w:val="32"/>
-        </w:rPr>
-        <w:t xml:space="preserve"> </w:t>
-      </w:r>
-      <w:r>
-        <w:rPr>
-          <w:sz w:val="32"/>
-          <w:szCs w:val="32"/>
-        </w:rPr>
-        <w:t>stand-alone simulator</w:t>
-      </w:r>
-    </w:p>
-    <w:p>
-      <w:pPr>
-        <w:rPr>
-          <w:sz w:val="32"/>
-          <w:szCs w:val="32"/>
-        </w:rPr>
-      </w:pPr>
-      <w:r>
-        <w:rPr>
-          <w:sz w:val="32"/>
-          <w:szCs w:val="32"/>
-        </w:rPr>
-        <w:t xml:space="preserve">Code additions to </w:t>
-      </w:r>
-      <w:proofErr w:type="spellStart"/>
-      <w:r>
-        <w:rPr>
-          <w:i/>
-          <w:iCs/>
-          <w:sz w:val="32"/>
-          <w:szCs w:val="32"/>
-        </w:rPr>
-        <w:t>fpix_riscv</w:t>
-      </w:r>
-      <w:proofErr w:type="spellEnd"/>
-      <w:r>
-        <w:rPr>
-          <w:sz w:val="32"/>
-          <w:szCs w:val="32"/>
-        </w:rPr>
-        <w:t xml:space="preserve"> will be required to process the config file </w:t>
-      </w:r>
-      <w:proofErr w:type="spellStart"/>
-      <w:r>
-        <w:rPr>
-          <w:i/>
-          <w:iCs/>
-          <w:sz w:val="32"/>
-          <w:szCs w:val="32"/>
-        </w:rPr>
         <w:t>simulator_cfg_string</w:t>
       </w:r>
-      <w:proofErr w:type="spellEnd"/>
       <w:r>
         <w:rPr>
           <w:sz w:val="32"/>
@@ -4813,36 +4503,14 @@
         </w:rPr>
         <w:t xml:space="preserve"> variable, and pass its value to the </w:t>
       </w:r>
-      <w:proofErr w:type="spellStart"/>
-      <w:proofErr w:type="gramStart"/>
       <w:r>
         <w:rPr>
           <w:rFonts w:ascii="Courier New" w:hAnsi="Courier New" w:cs="Courier New"/>
           <w:sz w:val="32"/>
           <w:szCs w:val="32"/>
         </w:rPr>
-        <w:t>SimAPI</w:t>
-      </w:r>
-      <w:proofErr w:type="spellEnd"/>
-      <w:r>
-        <w:rPr>
-          <w:rFonts w:ascii="Courier New" w:hAnsi="Courier New" w:cs="Courier New"/>
-          <w:sz w:val="32"/>
-          <w:szCs w:val="32"/>
-        </w:rPr>
-        <w:t>::</w:t>
-      </w:r>
-      <w:proofErr w:type="spellStart"/>
-      <w:proofErr w:type="gramEnd"/>
-      <w:r>
-        <w:rPr>
-          <w:rFonts w:ascii="Courier New" w:hAnsi="Courier New" w:cs="Courier New"/>
-          <w:sz w:val="32"/>
-          <w:szCs w:val="32"/>
-        </w:rPr>
-        <w:t>InitializeIss</w:t>
-      </w:r>
-      <w:proofErr w:type="spellEnd"/>
+        <w:t>SimAPI::InitializeIss</w:t>
+      </w:r>
       <w:r>
         <w:rPr>
           <w:sz w:val="32"/>
@@ -4890,7 +4558,6 @@
         </w:rPr>
         <w:t xml:space="preserve">The </w:t>
       </w:r>
-      <w:proofErr w:type="gramStart"/>
       <w:r>
         <w:rPr>
           <w:i/>
@@ -4900,7 +4567,6 @@
         </w:rPr>
         <w:t>top level</w:t>
       </w:r>
-      <w:proofErr w:type="gramEnd"/>
       <w:r>
         <w:rPr>
           <w:sz w:val="32"/>
@@ -5033,23 +4699,7 @@
           <w:sz w:val="32"/>
           <w:szCs w:val="32"/>
         </w:rPr>
-        <w:t xml:space="preserve">Segregate or modify tests, as required, to </w:t>
-      </w:r>
-      <w:proofErr w:type="gramStart"/>
-      <w:r>
-        <w:rPr>
-          <w:sz w:val="32"/>
-          <w:szCs w:val="32"/>
-        </w:rPr>
-        <w:t>insure</w:t>
-      </w:r>
-      <w:proofErr w:type="gramEnd"/>
-      <w:r>
-        <w:rPr>
-          <w:sz w:val="32"/>
-          <w:szCs w:val="32"/>
-        </w:rPr>
-        <w:t xml:space="preserve"> that the top level regression can be run on the bulk (or all?) of the current regression test suites, for </w:t>
+        <w:t xml:space="preserve">Segregate or modify tests, as required, to insure that the top level regression can be run on the bulk (or all?) of the current regression test suites, for </w:t>
       </w:r>
       <w:r>
         <w:rPr>

</xml_diff>

<commit_message>
updated simulator cfg string for half-precision, vector
Signed-off-by: Morris Cook <mcook@futurewei.com>
</commit_message>
<xml_diff>
--- a/doc/FORCE-RISCV_32BIT_Roadmap.docx
+++ b/doc/FORCE-RISCV_32BIT_Roadmap.docx
@@ -1455,8 +1455,6 @@
               </w:rPr>
               <w:t>v</w:t>
             </w:r>
-            <w:bookmarkStart w:id="0" w:name="_GoBack"/>
-            <w:bookmarkEnd w:id="0"/>
             <w:r>
               <w:rPr>
                 <w:rFonts w:ascii="Courier New" w:hAnsi="Courier New" w:cs="Courier New"/>
@@ -2621,13 +2619,23 @@
           <w:szCs w:val="32"/>
         </w:rPr>
       </w:pPr>
+      <w:proofErr w:type="gramStart"/>
       <w:r>
         <w:rPr>
           <w:rFonts w:ascii="Courier New" w:hAnsi="Courier New" w:cs="Courier New"/>
           <w:sz w:val="32"/>
           <w:szCs w:val="32"/>
         </w:rPr>
-        <w:t>SimAPI::InitializeIss</w:t>
+        <w:t>SimAPI::</w:t>
+      </w:r>
+      <w:proofErr w:type="gramEnd"/>
+      <w:r>
+        <w:rPr>
+          <w:rFonts w:ascii="Courier New" w:hAnsi="Courier New" w:cs="Courier New"/>
+          <w:sz w:val="32"/>
+          <w:szCs w:val="32"/>
+        </w:rPr>
+        <w:t>InitializeIss</w:t>
       </w:r>
       <w:r>
         <w:rPr>
@@ -2649,13 +2657,23 @@
           <w:szCs w:val="32"/>
         </w:rPr>
       </w:pPr>
+      <w:proofErr w:type="gramStart"/>
       <w:r>
         <w:rPr>
           <w:rFonts w:ascii="Courier New" w:hAnsi="Courier New" w:cs="Courier New"/>
           <w:sz w:val="32"/>
           <w:szCs w:val="32"/>
         </w:rPr>
-        <w:t>SimAPIHandcar::InitializeISS</w:t>
+        <w:t>SimAPIHandcar::</w:t>
+      </w:r>
+      <w:proofErr w:type="gramEnd"/>
+      <w:r>
+        <w:rPr>
+          <w:rFonts w:ascii="Courier New" w:hAnsi="Courier New" w:cs="Courier New"/>
+          <w:sz w:val="32"/>
+          <w:szCs w:val="32"/>
+        </w:rPr>
+        <w:t>InitializeISS</w:t>
       </w:r>
       <w:r>
         <w:rPr>
@@ -3211,15 +3229,14 @@
       </w:pPr>
       <w:r>
         <w:rPr>
-          <w:noProof/>
           <w:sz w:val="32"/>
           <w:szCs w:val="32"/>
         </w:rPr>
         <w:drawing>
-          <wp:inline distT="0" distB="0" distL="0" distR="0" wp14:anchorId="03004A2A" wp14:editId="7359B295">
-            <wp:extent cx="3873699" cy="787440"/>
-            <wp:effectExtent l="133350" t="114300" r="146050" b="165100"/>
-            <wp:docPr id="4" name="Picture 4"/>
+          <wp:inline distT="0" distB="0" distL="0" distR="0" wp14:anchorId="514D3552" wp14:editId="06E75509">
+            <wp:extent cx="4102311" cy="1028753"/>
+            <wp:effectExtent l="133350" t="114300" r="146050" b="152400"/>
+            <wp:docPr id="3" name="Picture 3"/>
             <wp:cNvGraphicFramePr>
               <a:graphicFrameLocks xmlns:a="http://schemas.openxmlformats.org/drawingml/2006/main" noChangeAspect="1"/>
             </wp:cNvGraphicFramePr>
@@ -3239,7 +3256,7 @@
                   <pic:spPr>
                     <a:xfrm>
                       <a:off x="0" y="0"/>
-                      <a:ext cx="3873699" cy="787440"/>
+                      <a:ext cx="4102311" cy="1028753"/>
                     </a:xfrm>
                     <a:prstGeom prst="rect">
                       <a:avLst/>
@@ -3374,25 +3391,26 @@
         </w:rPr>
         <w:t>include the simulator configuration string:</w:t>
       </w:r>
-    </w:p>
-    <w:p>
-      <w:pPr>
-        <w:rPr>
-          <w:sz w:val="32"/>
-          <w:szCs w:val="32"/>
-        </w:rPr>
-      </w:pPr>
-      <w:r>
-        <w:rPr>
-          <w:noProof/>
+      <w:bookmarkStart w:id="0" w:name="_GoBack"/>
+      <w:bookmarkEnd w:id="0"/>
+    </w:p>
+    <w:p>
+      <w:pPr>
+        <w:rPr>
+          <w:sz w:val="32"/>
+          <w:szCs w:val="32"/>
+        </w:rPr>
+      </w:pPr>
+      <w:r>
+        <w:rPr>
           <w:sz w:val="32"/>
           <w:szCs w:val="32"/>
         </w:rPr>
         <w:drawing>
-          <wp:inline distT="0" distB="0" distL="0" distR="0" wp14:anchorId="3136D2EE" wp14:editId="23142D25">
-            <wp:extent cx="3981655" cy="844593"/>
-            <wp:effectExtent l="152400" t="114300" r="152400" b="165100"/>
-            <wp:docPr id="1" name="Picture 1"/>
+          <wp:inline distT="0" distB="0" distL="0" distR="0" wp14:anchorId="76C62E6F" wp14:editId="716961F9">
+            <wp:extent cx="3962604" cy="927148"/>
+            <wp:effectExtent l="114300" t="114300" r="152400" b="139700"/>
+            <wp:docPr id="7" name="Picture 7"/>
             <wp:cNvGraphicFramePr>
               <a:graphicFrameLocks xmlns:a="http://schemas.openxmlformats.org/drawingml/2006/main" noChangeAspect="1"/>
             </wp:cNvGraphicFramePr>
@@ -3412,7 +3430,7 @@
                   <pic:spPr>
                     <a:xfrm>
                       <a:off x="0" y="0"/>
-                      <a:ext cx="3981655" cy="844593"/>
+                      <a:ext cx="3962604" cy="927148"/>
                     </a:xfrm>
                     <a:prstGeom prst="rect">
                       <a:avLst/>
@@ -3628,6 +3646,7 @@
           <w:lang w:eastAsia="zh-CN"/>
         </w:rPr>
       </w:pPr>
+      <w:proofErr w:type="gramStart"/>
       <w:r>
         <w:rPr>
           <w:rFonts w:ascii="Calibri" w:eastAsiaTheme="minorEastAsia" w:hAnsi="Calibri" w:cs="Times New Roman"/>
@@ -3635,7 +3654,17 @@
           <w:szCs w:val="32"/>
           <w:lang w:eastAsia="zh-CN"/>
         </w:rPr>
-        <w:t xml:space="preserve">Similarly to </w:t>
+        <w:t>Similarly</w:t>
+      </w:r>
+      <w:proofErr w:type="gramEnd"/>
+      <w:r>
+        <w:rPr>
+          <w:rFonts w:ascii="Calibri" w:eastAsiaTheme="minorEastAsia" w:hAnsi="Calibri" w:cs="Times New Roman"/>
+          <w:sz w:val="32"/>
+          <w:szCs w:val="32"/>
+          <w:lang w:eastAsia="zh-CN"/>
+        </w:rPr>
+        <w:t xml:space="preserve"> to </w:t>
       </w:r>
       <w:r>
         <w:rPr>
@@ -4227,8 +4256,9 @@
           <w:sz w:val="32"/>
           <w:szCs w:val="32"/>
         </w:rPr>
-        <w:t>Utils/LoadGPR64</w:t>
-      </w:r>
+        <w:t>Utils/LoadGPR</w:t>
+      </w:r>
+      <w:proofErr w:type="gramStart"/>
       <w:r>
         <w:rPr>
           <w:i/>
@@ -4236,43 +4266,7 @@
           <w:sz w:val="32"/>
           <w:szCs w:val="32"/>
         </w:rPr>
-        <w:t>,LoopControl</w:t>
-      </w:r>
-      <w:r>
-        <w:rPr>
-          <w:sz w:val="32"/>
-          <w:szCs w:val="32"/>
-        </w:rPr>
-        <w:t xml:space="preserve"> class</w:t>
-      </w:r>
-      <w:r>
-        <w:rPr>
-          <w:sz w:val="32"/>
-          <w:szCs w:val="32"/>
-        </w:rPr>
-        <w:t>es</w:t>
-      </w:r>
-      <w:r>
-        <w:rPr>
-          <w:sz w:val="32"/>
-          <w:szCs w:val="32"/>
-        </w:rPr>
-        <w:t xml:space="preserve">. </w:t>
-      </w:r>
-    </w:p>
-    <w:p>
-      <w:pPr>
-        <w:rPr>
-          <w:sz w:val="32"/>
-          <w:szCs w:val="32"/>
-        </w:rPr>
-      </w:pPr>
-      <w:r>
-        <w:rPr>
-          <w:sz w:val="32"/>
-          <w:szCs w:val="32"/>
-        </w:rPr>
-        <w:t xml:space="preserve">Enhance the </w:t>
+        <w:t>64</w:t>
       </w:r>
       <w:r>
         <w:rPr>
@@ -4281,7 +4275,44 @@
           <w:sz w:val="32"/>
           <w:szCs w:val="32"/>
         </w:rPr>
-        <w:t>LoadGPR64::</w:t>
+        <w:t>,LoopControl</w:t>
+      </w:r>
+      <w:proofErr w:type="gramEnd"/>
+      <w:r>
+        <w:rPr>
+          <w:sz w:val="32"/>
+          <w:szCs w:val="32"/>
+        </w:rPr>
+        <w:t xml:space="preserve"> class</w:t>
+      </w:r>
+      <w:r>
+        <w:rPr>
+          <w:sz w:val="32"/>
+          <w:szCs w:val="32"/>
+        </w:rPr>
+        <w:t>es</w:t>
+      </w:r>
+      <w:r>
+        <w:rPr>
+          <w:sz w:val="32"/>
+          <w:szCs w:val="32"/>
+        </w:rPr>
+        <w:t xml:space="preserve">. </w:t>
+      </w:r>
+    </w:p>
+    <w:p>
+      <w:pPr>
+        <w:rPr>
+          <w:sz w:val="32"/>
+          <w:szCs w:val="32"/>
+        </w:rPr>
+      </w:pPr>
+      <w:r>
+        <w:rPr>
+          <w:sz w:val="32"/>
+          <w:szCs w:val="32"/>
+        </w:rPr>
+        <w:t xml:space="preserve">Enhance the </w:t>
       </w:r>
       <w:r>
         <w:rPr>
@@ -4290,187 +4321,9 @@
           <w:sz w:val="32"/>
           <w:szCs w:val="32"/>
         </w:rPr>
-        <w:t>load</w:t>
-      </w:r>
-      <w:r>
-        <w:rPr>
-          <w:sz w:val="32"/>
-          <w:szCs w:val="32"/>
-        </w:rPr>
-        <w:t xml:space="preserve"> method to detect the GPR register width, to seamlessly load </w:t>
-      </w:r>
-      <w:r>
-        <w:rPr>
-          <w:sz w:val="32"/>
-          <w:szCs w:val="32"/>
-        </w:rPr>
-        <w:t xml:space="preserve">values into </w:t>
-      </w:r>
-      <w:r>
-        <w:rPr>
-          <w:sz w:val="32"/>
-          <w:szCs w:val="32"/>
-        </w:rPr>
-        <w:t>either 64-bit (the default) or 32-bit</w:t>
-      </w:r>
-      <w:r>
-        <w:rPr>
-          <w:sz w:val="32"/>
-          <w:szCs w:val="32"/>
-        </w:rPr>
-        <w:t xml:space="preserve"> GPRs</w:t>
-      </w:r>
-      <w:r>
-        <w:rPr>
-          <w:sz w:val="32"/>
-          <w:szCs w:val="32"/>
-        </w:rPr>
-        <w:t>.</w:t>
-      </w:r>
-    </w:p>
-    <w:p>
-      <w:pPr>
-        <w:rPr>
-          <w:b/>
-          <w:bCs/>
-          <w:sz w:val="32"/>
-          <w:szCs w:val="32"/>
-        </w:rPr>
-      </w:pPr>
-      <w:r>
-        <w:rPr>
-          <w:b/>
-          <w:bCs/>
-          <w:sz w:val="32"/>
-          <w:szCs w:val="32"/>
-        </w:rPr>
-        <w:t>p</w:t>
-      </w:r>
-      <w:r>
-        <w:rPr>
-          <w:b/>
-          <w:bCs/>
-          <w:sz w:val="32"/>
-          <w:szCs w:val="32"/>
-        </w:rPr>
-        <w:t>y/riscv/</w:t>
-      </w:r>
-      <w:r>
-        <w:rPr>
-          <w:b/>
-          <w:bCs/>
-          <w:sz w:val="32"/>
-          <w:szCs w:val="32"/>
-        </w:rPr>
-        <w:t>ModifierUtils.py</w:t>
-      </w:r>
-    </w:p>
-    <w:p>
-      <w:pPr>
-        <w:rPr>
-          <w:sz w:val="32"/>
-          <w:szCs w:val="32"/>
-        </w:rPr>
-      </w:pPr>
-      <w:r>
-        <w:rPr>
-          <w:sz w:val="32"/>
-          <w:szCs w:val="32"/>
-        </w:rPr>
-        <w:t>D</w:t>
-      </w:r>
-      <w:r>
-        <w:rPr>
-          <w:sz w:val="32"/>
-          <w:szCs w:val="32"/>
-        </w:rPr>
-        <w:t xml:space="preserve">efine page fault types, levels based on </w:t>
-      </w:r>
-      <w:r>
-        <w:rPr>
-          <w:sz w:val="32"/>
-          <w:szCs w:val="32"/>
-        </w:rPr>
-        <w:t>current paging mode</w:t>
-      </w:r>
-      <w:r>
-        <w:rPr>
-          <w:sz w:val="32"/>
-          <w:szCs w:val="32"/>
-        </w:rPr>
-        <w:t xml:space="preserve"> </w:t>
-      </w:r>
-      <w:r>
-        <w:rPr>
-          <w:sz w:val="32"/>
-          <w:szCs w:val="32"/>
-        </w:rPr>
-        <w:t>(sv32 vs sv39 vs sv48</w:t>
-      </w:r>
-      <w:r>
-        <w:rPr>
-          <w:sz w:val="32"/>
-          <w:szCs w:val="32"/>
-        </w:rPr>
-        <w:t>)</w:t>
-      </w:r>
-      <w:r>
-        <w:rPr>
-          <w:sz w:val="32"/>
-          <w:szCs w:val="32"/>
-        </w:rPr>
-        <w:t>.</w:t>
-      </w:r>
-    </w:p>
-    <w:p>
-      <w:pPr>
-        <w:rPr>
-          <w:b/>
-          <w:bCs/>
-          <w:sz w:val="32"/>
-          <w:szCs w:val="32"/>
-        </w:rPr>
-      </w:pPr>
-      <w:r>
-        <w:rPr>
-          <w:b/>
-          <w:bCs/>
-          <w:sz w:val="32"/>
-          <w:szCs w:val="32"/>
-        </w:rPr>
-        <w:t>fpix_riscv</w:t>
-      </w:r>
-      <w:r>
-        <w:rPr>
-          <w:b/>
-          <w:bCs/>
-          <w:sz w:val="32"/>
-          <w:szCs w:val="32"/>
-        </w:rPr>
-        <w:t xml:space="preserve"> </w:t>
-      </w:r>
-      <w:r>
-        <w:rPr>
-          <w:sz w:val="32"/>
-          <w:szCs w:val="32"/>
-        </w:rPr>
-        <w:t>stand-alone simulator</w:t>
-      </w:r>
-    </w:p>
-    <w:p>
-      <w:pPr>
-        <w:rPr>
-          <w:sz w:val="32"/>
-          <w:szCs w:val="32"/>
-        </w:rPr>
-      </w:pPr>
-      <w:r>
-        <w:rPr>
-          <w:sz w:val="32"/>
-          <w:szCs w:val="32"/>
-        </w:rPr>
-        <w:t xml:space="preserve">Code additions to </w:t>
-      </w:r>
+        <w:t>LoadGPR</w:t>
+      </w:r>
+      <w:proofErr w:type="gramStart"/>
       <w:r>
         <w:rPr>
           <w:i/>
@@ -4478,15 +4331,9 @@
           <w:sz w:val="32"/>
           <w:szCs w:val="32"/>
         </w:rPr>
-        <w:t>fpix_riscv</w:t>
-      </w:r>
-      <w:r>
-        <w:rPr>
-          <w:sz w:val="32"/>
-          <w:szCs w:val="32"/>
-        </w:rPr>
-        <w:t xml:space="preserve"> will be required to process the config file </w:t>
-      </w:r>
+        <w:t>64::</w:t>
+      </w:r>
+      <w:proofErr w:type="gramEnd"/>
       <w:r>
         <w:rPr>
           <w:i/>
@@ -4494,6 +4341,210 @@
           <w:sz w:val="32"/>
           <w:szCs w:val="32"/>
         </w:rPr>
+        <w:t>load</w:t>
+      </w:r>
+      <w:r>
+        <w:rPr>
+          <w:sz w:val="32"/>
+          <w:szCs w:val="32"/>
+        </w:rPr>
+        <w:t xml:space="preserve"> method to detect the GPR register width, to seamlessly load </w:t>
+      </w:r>
+      <w:r>
+        <w:rPr>
+          <w:sz w:val="32"/>
+          <w:szCs w:val="32"/>
+        </w:rPr>
+        <w:t xml:space="preserve">values into </w:t>
+      </w:r>
+      <w:r>
+        <w:rPr>
+          <w:sz w:val="32"/>
+          <w:szCs w:val="32"/>
+        </w:rPr>
+        <w:t>either 64-bit (the default) or 32-bit</w:t>
+      </w:r>
+      <w:r>
+        <w:rPr>
+          <w:sz w:val="32"/>
+          <w:szCs w:val="32"/>
+        </w:rPr>
+        <w:t xml:space="preserve"> GPRs</w:t>
+      </w:r>
+      <w:r>
+        <w:rPr>
+          <w:sz w:val="32"/>
+          <w:szCs w:val="32"/>
+        </w:rPr>
+        <w:t>.</w:t>
+      </w:r>
+    </w:p>
+    <w:p>
+      <w:pPr>
+        <w:rPr>
+          <w:b/>
+          <w:bCs/>
+          <w:sz w:val="32"/>
+          <w:szCs w:val="32"/>
+        </w:rPr>
+      </w:pPr>
+      <w:r>
+        <w:rPr>
+          <w:b/>
+          <w:bCs/>
+          <w:sz w:val="32"/>
+          <w:szCs w:val="32"/>
+        </w:rPr>
+        <w:t>p</w:t>
+      </w:r>
+      <w:r>
+        <w:rPr>
+          <w:b/>
+          <w:bCs/>
+          <w:sz w:val="32"/>
+          <w:szCs w:val="32"/>
+        </w:rPr>
+        <w:t>y/riscv/</w:t>
+      </w:r>
+      <w:r>
+        <w:rPr>
+          <w:b/>
+          <w:bCs/>
+          <w:sz w:val="32"/>
+          <w:szCs w:val="32"/>
+        </w:rPr>
+        <w:t>ModifierUtils.py</w:t>
+      </w:r>
+    </w:p>
+    <w:p>
+      <w:pPr>
+        <w:rPr>
+          <w:sz w:val="32"/>
+          <w:szCs w:val="32"/>
+        </w:rPr>
+      </w:pPr>
+      <w:r>
+        <w:rPr>
+          <w:sz w:val="32"/>
+          <w:szCs w:val="32"/>
+        </w:rPr>
+        <w:t>D</w:t>
+      </w:r>
+      <w:r>
+        <w:rPr>
+          <w:sz w:val="32"/>
+          <w:szCs w:val="32"/>
+        </w:rPr>
+        <w:t xml:space="preserve">efine page fault types, levels based on </w:t>
+      </w:r>
+      <w:r>
+        <w:rPr>
+          <w:sz w:val="32"/>
+          <w:szCs w:val="32"/>
+        </w:rPr>
+        <w:t>current paging mode</w:t>
+      </w:r>
+      <w:r>
+        <w:rPr>
+          <w:sz w:val="32"/>
+          <w:szCs w:val="32"/>
+        </w:rPr>
+        <w:t xml:space="preserve"> </w:t>
+      </w:r>
+      <w:r>
+        <w:rPr>
+          <w:sz w:val="32"/>
+          <w:szCs w:val="32"/>
+        </w:rPr>
+        <w:t>(sv32 vs sv39 vs sv48</w:t>
+      </w:r>
+      <w:r>
+        <w:rPr>
+          <w:sz w:val="32"/>
+          <w:szCs w:val="32"/>
+        </w:rPr>
+        <w:t>)</w:t>
+      </w:r>
+      <w:r>
+        <w:rPr>
+          <w:sz w:val="32"/>
+          <w:szCs w:val="32"/>
+        </w:rPr>
+        <w:t>.</w:t>
+      </w:r>
+    </w:p>
+    <w:p>
+      <w:pPr>
+        <w:rPr>
+          <w:b/>
+          <w:bCs/>
+          <w:sz w:val="32"/>
+          <w:szCs w:val="32"/>
+        </w:rPr>
+      </w:pPr>
+      <w:r>
+        <w:rPr>
+          <w:b/>
+          <w:bCs/>
+          <w:sz w:val="32"/>
+          <w:szCs w:val="32"/>
+        </w:rPr>
+        <w:t>fpix_riscv</w:t>
+      </w:r>
+      <w:r>
+        <w:rPr>
+          <w:b/>
+          <w:bCs/>
+          <w:sz w:val="32"/>
+          <w:szCs w:val="32"/>
+        </w:rPr>
+        <w:t xml:space="preserve"> </w:t>
+      </w:r>
+      <w:r>
+        <w:rPr>
+          <w:sz w:val="32"/>
+          <w:szCs w:val="32"/>
+        </w:rPr>
+        <w:t>stand-alone simulator</w:t>
+      </w:r>
+    </w:p>
+    <w:p>
+      <w:pPr>
+        <w:rPr>
+          <w:sz w:val="32"/>
+          <w:szCs w:val="32"/>
+        </w:rPr>
+      </w:pPr>
+      <w:r>
+        <w:rPr>
+          <w:sz w:val="32"/>
+          <w:szCs w:val="32"/>
+        </w:rPr>
+        <w:t xml:space="preserve">Code additions to </w:t>
+      </w:r>
+      <w:r>
+        <w:rPr>
+          <w:i/>
+          <w:iCs/>
+          <w:sz w:val="32"/>
+          <w:szCs w:val="32"/>
+        </w:rPr>
+        <w:t>fpix_riscv</w:t>
+      </w:r>
+      <w:r>
+        <w:rPr>
+          <w:sz w:val="32"/>
+          <w:szCs w:val="32"/>
+        </w:rPr>
+        <w:t xml:space="preserve"> will be required to process the config file </w:t>
+      </w:r>
+      <w:r>
+        <w:rPr>
+          <w:i/>
+          <w:iCs/>
+          <w:sz w:val="32"/>
+          <w:szCs w:val="32"/>
+        </w:rPr>
         <w:t>simulator_cfg_string</w:t>
       </w:r>
       <w:r>
@@ -4503,13 +4554,23 @@
         </w:rPr>
         <w:t xml:space="preserve"> variable, and pass its value to the </w:t>
       </w:r>
+      <w:proofErr w:type="gramStart"/>
       <w:r>
         <w:rPr>
           <w:rFonts w:ascii="Courier New" w:hAnsi="Courier New" w:cs="Courier New"/>
           <w:sz w:val="32"/>
           <w:szCs w:val="32"/>
         </w:rPr>
-        <w:t>SimAPI::InitializeIss</w:t>
+        <w:t>SimAPI::</w:t>
+      </w:r>
+      <w:proofErr w:type="gramEnd"/>
+      <w:r>
+        <w:rPr>
+          <w:rFonts w:ascii="Courier New" w:hAnsi="Courier New" w:cs="Courier New"/>
+          <w:sz w:val="32"/>
+          <w:szCs w:val="32"/>
+        </w:rPr>
+        <w:t>InitializeIss</w:t>
       </w:r>
       <w:r>
         <w:rPr>
@@ -4558,6 +4619,7 @@
         </w:rPr>
         <w:t xml:space="preserve">The </w:t>
       </w:r>
+      <w:proofErr w:type="gramStart"/>
       <w:r>
         <w:rPr>
           <w:i/>
@@ -4567,6 +4629,7 @@
         </w:rPr>
         <w:t>top level</w:t>
       </w:r>
+      <w:proofErr w:type="gramEnd"/>
       <w:r>
         <w:rPr>
           <w:sz w:val="32"/>
@@ -4699,7 +4762,23 @@
           <w:sz w:val="32"/>
           <w:szCs w:val="32"/>
         </w:rPr>
-        <w:t xml:space="preserve">Segregate or modify tests, as required, to insure that the top level regression can be run on the bulk (or all?) of the current regression test suites, for </w:t>
+        <w:t xml:space="preserve">Segregate or modify tests, as required, to </w:t>
+      </w:r>
+      <w:proofErr w:type="gramStart"/>
+      <w:r>
+        <w:rPr>
+          <w:sz w:val="32"/>
+          <w:szCs w:val="32"/>
+        </w:rPr>
+        <w:t>insure</w:t>
+      </w:r>
+      <w:proofErr w:type="gramEnd"/>
+      <w:r>
+        <w:rPr>
+          <w:sz w:val="32"/>
+          <w:szCs w:val="32"/>
+        </w:rPr>
+        <w:t xml:space="preserve"> that the top level regression can be run on the bulk (or all?) of the current regression test suites, for </w:t>
       </w:r>
       <w:r>
         <w:rPr>

</xml_diff>

<commit_message>
Add missing license headers to documents
Signed-off-by: Noah Sherrill <nsherril@futurewei.com>
</commit_message>
<xml_diff>
--- a/doc/FORCE-RISCV_32BIT_Roadmap.docx
+++ b/doc/FORCE-RISCV_32BIT_Roadmap.docx
@@ -1,7 +1,64 @@
 
 <file path=word/document.xml><?xml version="1.0" encoding="utf-8"?>
-<w:document xmlns:wpc="http://schemas.microsoft.com/office/word/2010/wordprocessingCanvas" xmlns:cx="http://schemas.microsoft.com/office/drawing/2014/chartex" xmlns:cx1="http://schemas.microsoft.com/office/drawing/2015/9/8/chartex" xmlns:cx2="http://schemas.microsoft.com/office/drawing/2015/10/21/chartex" xmlns:cx3="http://schemas.microsoft.com/office/drawing/2016/5/9/chartex" xmlns:cx4="http://schemas.microsoft.com/office/drawing/2016/5/10/chartex" xmlns:cx5="http://schemas.microsoft.com/office/drawing/2016/5/11/chartex" xmlns:cx6="http://schemas.microsoft.com/office/drawing/2016/5/12/chartex" xmlns:cx7="http://schemas.microsoft.com/office/drawing/2016/5/13/chartex" xmlns:cx8="http://schemas.microsoft.com/office/drawing/2016/5/14/chartex" xmlns:mc="http://schemas.openxmlformats.org/markup-compatibility/2006" xmlns:aink="http://schemas.microsoft.com/office/drawing/2016/ink" xmlns:am3d="http://schemas.microsoft.com/office/drawing/2017/model3d" xmlns:o="urn:schemas-microsoft-com:office:office" xmlns:r="http://schemas.openxmlformats.org/officeDocument/2006/relationships" xmlns:m="http://schemas.openxmlformats.org/officeDocument/2006/math" xmlns:v="urn:schemas-microsoft-com:vml" xmlns:wp14="http://schemas.microsoft.com/office/word/2010/wordprocessingDrawing" xmlns:wp="http://schemas.openxmlformats.org/drawingml/2006/wordprocessingDrawing" xmlns:w10="urn:schemas-microsoft-com:office:word" xmlns:w="http://schemas.openxmlformats.org/wordprocessingml/2006/main" xmlns:w14="http://schemas.microsoft.com/office/word/2010/wordml" xmlns:w15="http://schemas.microsoft.com/office/word/2012/wordml" xmlns:w16cid="http://schemas.microsoft.com/office/word/2016/wordml/cid" xmlns:w16se="http://schemas.microsoft.com/office/word/2015/wordml/symex" xmlns:wpg="http://schemas.microsoft.com/office/word/2010/wordprocessingGroup" xmlns:wpi="http://schemas.microsoft.com/office/word/2010/wordprocessingInk" xmlns:wne="http://schemas.microsoft.com/office/word/2006/wordml" xmlns:wps="http://schemas.microsoft.com/office/word/2010/wordprocessingShape" mc:Ignorable="w14 w15 w16se w16cid wp14">
+<w:document xmlns:wpc="http://schemas.microsoft.com/office/word/2010/wordprocessingCanvas" xmlns:cx="http://schemas.microsoft.com/office/drawing/2014/chartex" xmlns:cx1="http://schemas.microsoft.com/office/drawing/2015/9/8/chartex" xmlns:cx2="http://schemas.microsoft.com/office/drawing/2015/10/21/chartex" xmlns:cx3="http://schemas.microsoft.com/office/drawing/2016/5/9/chartex" xmlns:cx4="http://schemas.microsoft.com/office/drawing/2016/5/10/chartex" xmlns:cx5="http://schemas.microsoft.com/office/drawing/2016/5/11/chartex" xmlns:cx6="http://schemas.microsoft.com/office/drawing/2016/5/12/chartex" xmlns:cx7="http://schemas.microsoft.com/office/drawing/2016/5/13/chartex" xmlns:cx8="http://schemas.microsoft.com/office/drawing/2016/5/14/chartex" xmlns:mc="http://schemas.openxmlformats.org/markup-compatibility/2006" xmlns:aink="http://schemas.microsoft.com/office/drawing/2016/ink" xmlns:am3d="http://schemas.microsoft.com/office/drawing/2017/model3d" xmlns:o="urn:schemas-microsoft-com:office:office" xmlns:r="http://schemas.openxmlformats.org/officeDocument/2006/relationships" xmlns:m="http://schemas.openxmlformats.org/officeDocument/2006/math" xmlns:v="urn:schemas-microsoft-com:vml" xmlns:wp14="http://schemas.microsoft.com/office/word/2010/wordprocessingDrawing" xmlns:wp="http://schemas.openxmlformats.org/drawingml/2006/wordprocessingDrawing" xmlns:w10="urn:schemas-microsoft-com:office:word" xmlns:w="http://schemas.openxmlformats.org/wordprocessingml/2006/main" xmlns:w14="http://schemas.microsoft.com/office/word/2010/wordml" xmlns:w15="http://schemas.microsoft.com/office/word/2012/wordml" xmlns:w16cex="http://schemas.microsoft.com/office/word/2018/wordml/cex" xmlns:w16cid="http://schemas.microsoft.com/office/word/2016/wordml/cid" xmlns:w16="http://schemas.microsoft.com/office/word/2018/wordml" xmlns:w16se="http://schemas.microsoft.com/office/word/2015/wordml/symex" xmlns:wpg="http://schemas.microsoft.com/office/word/2010/wordprocessingGroup" xmlns:wpi="http://schemas.microsoft.com/office/word/2010/wordprocessingInk" xmlns:wne="http://schemas.microsoft.com/office/word/2006/wordml" xmlns:wps="http://schemas.microsoft.com/office/word/2010/wordprocessingShape" mc:Ignorable="w14 w15 w16se w16cid w16 w16cex wp14">
   <w:body>
+    <w:p>
+      <w:pPr>
+        <w:rPr>
+          <w:rFonts w:asciiTheme="majorHAnsi" w:hAnsiTheme="majorHAnsi" w:cstheme="majorHAnsi"/>
+          <w:sz w:val="56"/>
+          <w:szCs w:val="56"/>
+        </w:rPr>
+      </w:pPr>
+      <w:r>
+        <w:rPr>
+          <w:rFonts w:asciiTheme="majorHAnsi" w:hAnsiTheme="majorHAnsi" w:cstheme="majorHAnsi"/>
+          <w:sz w:val="56"/>
+          <w:szCs w:val="56"/>
+        </w:rPr>
+        <w:t>FORCE-RISCV</w:t>
+      </w:r>
+      <w:r>
+        <w:rPr>
+          <w:rFonts w:asciiTheme="majorHAnsi" w:hAnsiTheme="majorHAnsi" w:cstheme="majorHAnsi"/>
+          <w:sz w:val="56"/>
+          <w:szCs w:val="56"/>
+        </w:rPr>
+        <w:t>/</w:t>
+      </w:r>
+      <w:r>
+        <w:rPr>
+          <w:rFonts w:asciiTheme="majorHAnsi" w:hAnsiTheme="majorHAnsi" w:cstheme="majorHAnsi"/>
+          <w:sz w:val="56"/>
+          <w:szCs w:val="56"/>
+        </w:rPr>
+        <w:t>R</w:t>
+      </w:r>
+      <w:r>
+        <w:rPr>
+          <w:rFonts w:asciiTheme="majorHAnsi" w:hAnsiTheme="majorHAnsi" w:cstheme="majorHAnsi"/>
+          <w:sz w:val="56"/>
+          <w:szCs w:val="56"/>
+        </w:rPr>
+        <w:t>V</w:t>
+      </w:r>
+      <w:r>
+        <w:rPr>
+          <w:rFonts w:asciiTheme="majorHAnsi" w:hAnsiTheme="majorHAnsi" w:cstheme="majorHAnsi"/>
+          <w:sz w:val="56"/>
+          <w:szCs w:val="56"/>
+        </w:rPr>
+        <w:t>32</w:t>
+      </w:r>
+      <w:r>
+        <w:rPr>
+          <w:rFonts w:asciiTheme="majorHAnsi" w:hAnsiTheme="majorHAnsi" w:cstheme="majorHAnsi"/>
+          <w:sz w:val="56"/>
+          <w:szCs w:val="56"/>
+        </w:rPr>
+        <w:t xml:space="preserve"> Feature Document</w:t>
+      </w:r>
+    </w:p>
     <w:p>
       <w:pPr>
         <w:rPr>
@@ -13,54 +70,204 @@
           <w:szCs w:val="32"/>
         </w:rPr>
       </w:pPr>
-      <w:r>
-        <w:rPr>
-          <w:rFonts w:asciiTheme="majorHAnsi" w:hAnsiTheme="majorHAnsi" w:cstheme="majorHAnsi"/>
-          <w:sz w:val="56"/>
-          <w:szCs w:val="56"/>
-        </w:rPr>
-        <w:t>FORCE-RISCV</w:t>
-      </w:r>
-      <w:r>
-        <w:rPr>
-          <w:rFonts w:asciiTheme="majorHAnsi" w:hAnsiTheme="majorHAnsi" w:cstheme="majorHAnsi"/>
-          <w:sz w:val="56"/>
-          <w:szCs w:val="56"/>
-        </w:rPr>
-        <w:t>/</w:t>
-      </w:r>
-      <w:r>
-        <w:rPr>
-          <w:rFonts w:asciiTheme="majorHAnsi" w:hAnsiTheme="majorHAnsi" w:cstheme="majorHAnsi"/>
-          <w:sz w:val="56"/>
-          <w:szCs w:val="56"/>
-        </w:rPr>
-        <w:t>R</w:t>
-      </w:r>
-      <w:r>
-        <w:rPr>
-          <w:rFonts w:asciiTheme="majorHAnsi" w:hAnsiTheme="majorHAnsi" w:cstheme="majorHAnsi"/>
-          <w:sz w:val="56"/>
-          <w:szCs w:val="56"/>
-        </w:rPr>
-        <w:t>V</w:t>
-      </w:r>
-      <w:r>
-        <w:rPr>
-          <w:rFonts w:asciiTheme="majorHAnsi" w:hAnsiTheme="majorHAnsi" w:cstheme="majorHAnsi"/>
-          <w:sz w:val="56"/>
-          <w:szCs w:val="56"/>
-        </w:rPr>
-        <w:t>32</w:t>
-      </w:r>
-      <w:r>
-        <w:rPr>
-          <w:rFonts w:asciiTheme="majorHAnsi" w:hAnsiTheme="majorHAnsi" w:cstheme="majorHAnsi"/>
-          <w:sz w:val="56"/>
-          <w:szCs w:val="56"/>
-        </w:rPr>
-        <w:t xml:space="preserve"> Feature Document</w:t>
-      </w:r>
+    </w:p>
+    <w:p>
+      <w:pPr>
+        <w:spacing w:before="120" w:after="120" w:line="252" w:lineRule="auto"/>
+        <w:rPr>
+          <w:rFonts w:ascii="Calibri" w:eastAsia="SimSun" w:hAnsi="Calibri" w:cs="Times New Roman"/>
+          <w:szCs w:val="22"/>
+          <w:lang w:eastAsia="zh-CN"/>
+        </w:rPr>
+      </w:pPr>
+      <w:r>
+        <w:rPr>
+          <w:rFonts w:ascii="Calibri" w:eastAsia="SimSun" w:hAnsi="Calibri" w:cs="Times New Roman"/>
+          <w:szCs w:val="22"/>
+          <w:lang w:eastAsia="zh-CN"/>
+        </w:rPr>
+        <w:t xml:space="preserve">Copyright (C) [2020] </w:t>
+      </w:r>
+      <w:proofErr w:type="spellStart"/>
+      <w:r>
+        <w:rPr>
+          <w:rFonts w:ascii="Calibri" w:eastAsia="SimSun" w:hAnsi="Calibri" w:cs="Times New Roman"/>
+          <w:szCs w:val="22"/>
+          <w:lang w:eastAsia="zh-CN"/>
+        </w:rPr>
+        <w:t>Futurewei</w:t>
+      </w:r>
+      <w:proofErr w:type="spellEnd"/>
+      <w:r>
+        <w:rPr>
+          <w:rFonts w:ascii="Calibri" w:eastAsia="SimSun" w:hAnsi="Calibri" w:cs="Times New Roman"/>
+          <w:szCs w:val="22"/>
+          <w:lang w:eastAsia="zh-CN"/>
+        </w:rPr>
+        <w:t xml:space="preserve"> Technologies, Inc.</w:t>
+      </w:r>
+    </w:p>
+    <w:p>
+      <w:pPr>
+        <w:spacing w:before="120" w:after="120" w:line="252" w:lineRule="auto"/>
+        <w:rPr>
+          <w:rFonts w:ascii="Calibri" w:eastAsia="SimSun" w:hAnsi="Calibri" w:cs="Times New Roman"/>
+          <w:szCs w:val="22"/>
+          <w:lang w:eastAsia="zh-CN"/>
+        </w:rPr>
+      </w:pPr>
+    </w:p>
+    <w:p>
+      <w:pPr>
+        <w:spacing w:before="120" w:after="120" w:line="252" w:lineRule="auto"/>
+        <w:rPr>
+          <w:rFonts w:ascii="Calibri" w:eastAsia="SimSun" w:hAnsi="Calibri" w:cs="Times New Roman"/>
+          <w:szCs w:val="22"/>
+          <w:lang w:eastAsia="zh-CN"/>
+        </w:rPr>
+      </w:pPr>
+      <w:r>
+        <w:rPr>
+          <w:rFonts w:ascii="Calibri" w:eastAsia="SimSun" w:hAnsi="Calibri" w:cs="Times New Roman"/>
+          <w:szCs w:val="22"/>
+          <w:lang w:eastAsia="zh-CN"/>
+        </w:rPr>
+        <w:t>FORCE-RISCV is licensed under the Apache License, Version 2.0 (the "License"</w:t>
+      </w:r>
+      <w:proofErr w:type="gramStart"/>
+      <w:r>
+        <w:rPr>
+          <w:rFonts w:ascii="Calibri" w:eastAsia="SimSun" w:hAnsi="Calibri" w:cs="Times New Roman"/>
+          <w:szCs w:val="22"/>
+          <w:lang w:eastAsia="zh-CN"/>
+        </w:rPr>
+        <w:t>);  you</w:t>
+      </w:r>
+      <w:proofErr w:type="gramEnd"/>
+      <w:r>
+        <w:rPr>
+          <w:rFonts w:ascii="Calibri" w:eastAsia="SimSun" w:hAnsi="Calibri" w:cs="Times New Roman"/>
+          <w:szCs w:val="22"/>
+          <w:lang w:eastAsia="zh-CN"/>
+        </w:rPr>
+        <w:t xml:space="preserve"> may not use this file except in compliance with the License.  </w:t>
+      </w:r>
+    </w:p>
+    <w:p>
+      <w:pPr>
+        <w:spacing w:before="120" w:after="120" w:line="252" w:lineRule="auto"/>
+        <w:rPr>
+          <w:rFonts w:ascii="Calibri" w:eastAsia="SimSun" w:hAnsi="Calibri" w:cs="Times New Roman"/>
+          <w:szCs w:val="22"/>
+          <w:lang w:eastAsia="zh-CN"/>
+        </w:rPr>
+      </w:pPr>
+    </w:p>
+    <w:p>
+      <w:pPr>
+        <w:spacing w:before="120" w:after="120" w:line="252" w:lineRule="auto"/>
+        <w:rPr>
+          <w:rFonts w:ascii="Calibri" w:eastAsia="SimSun" w:hAnsi="Calibri" w:cs="Times New Roman"/>
+          <w:szCs w:val="22"/>
+          <w:lang w:eastAsia="zh-CN"/>
+        </w:rPr>
+      </w:pPr>
+      <w:r>
+        <w:rPr>
+          <w:rFonts w:ascii="Calibri" w:eastAsia="SimSun" w:hAnsi="Calibri" w:cs="Times New Roman"/>
+          <w:szCs w:val="22"/>
+          <w:lang w:eastAsia="zh-CN"/>
+        </w:rPr>
+        <w:t>You may obtain a copy of the License at</w:t>
+      </w:r>
+    </w:p>
+    <w:p>
+      <w:pPr>
+        <w:spacing w:before="120" w:after="120" w:line="252" w:lineRule="auto"/>
+        <w:rPr>
+          <w:rFonts w:ascii="Calibri" w:eastAsia="SimSun" w:hAnsi="Calibri" w:cs="Times New Roman"/>
+          <w:szCs w:val="22"/>
+          <w:lang w:eastAsia="zh-CN"/>
+        </w:rPr>
+      </w:pPr>
+      <w:r>
+        <w:rPr>
+          <w:rFonts w:ascii="Calibri" w:eastAsia="SimSun" w:hAnsi="Calibri" w:cs="Times New Roman"/>
+          <w:szCs w:val="22"/>
+          <w:lang w:eastAsia="zh-CN"/>
+        </w:rPr>
+        <w:t xml:space="preserve"> </w:t>
+      </w:r>
+      <w:hyperlink r:id="rId5" w:history="1">
+        <w:r>
+          <w:rPr>
+            <w:rFonts w:ascii="Calibri" w:eastAsia="SimSun" w:hAnsi="Calibri" w:cs="Times New Roman"/>
+            <w:color w:val="0563C1"/>
+            <w:szCs w:val="22"/>
+            <w:u w:val="single"/>
+            <w:lang w:eastAsia="zh-CN"/>
+          </w:rPr>
+          <w:t>http://www.apache.org/licenses/LICENSE-2.0</w:t>
+        </w:r>
+      </w:hyperlink>
+    </w:p>
+    <w:p>
+      <w:pPr>
+        <w:spacing w:before="120" w:after="120" w:line="252" w:lineRule="auto"/>
+        <w:rPr>
+          <w:rFonts w:ascii="Calibri" w:eastAsia="SimSun" w:hAnsi="Calibri" w:cs="Times New Roman"/>
+          <w:szCs w:val="22"/>
+          <w:lang w:eastAsia="zh-CN"/>
+        </w:rPr>
+      </w:pPr>
+    </w:p>
+    <w:p>
+      <w:pPr>
+        <w:spacing w:before="120" w:after="120" w:line="252" w:lineRule="auto"/>
+        <w:rPr>
+          <w:rFonts w:ascii="Calibri" w:eastAsia="SimSun" w:hAnsi="Calibri" w:cs="Times New Roman"/>
+          <w:szCs w:val="22"/>
+          <w:lang w:eastAsia="zh-CN"/>
+        </w:rPr>
+      </w:pPr>
+      <w:r>
+        <w:rPr>
+          <w:rFonts w:ascii="Calibri" w:eastAsia="SimSun" w:hAnsi="Calibri" w:cs="Times New Roman"/>
+          <w:szCs w:val="22"/>
+          <w:lang w:eastAsia="zh-CN"/>
+        </w:rPr>
+        <w:t>THIS SOFTWARE IS PROVIDED ON AN "AS IS" BASIS, WITHOUT WARRANTIES OF ANY KIND, EITHER EXPRESS OR IMPLIED, INCLUDING BUT NOT LIMITED TO NON-INFRINGEMENT, MERCHANTABILITY OR FIT FOR A PARTICULAR PURPOSE.</w:t>
+      </w:r>
+    </w:p>
+    <w:p>
+      <w:pPr>
+        <w:spacing w:before="120" w:after="120" w:line="252" w:lineRule="auto"/>
+        <w:rPr>
+          <w:rFonts w:ascii="Calibri" w:eastAsia="SimSun" w:hAnsi="Calibri" w:cs="Times New Roman"/>
+          <w:szCs w:val="22"/>
+          <w:lang w:eastAsia="zh-CN"/>
+        </w:rPr>
+      </w:pPr>
+      <w:r>
+        <w:rPr>
+          <w:rFonts w:ascii="Calibri" w:eastAsia="SimSun" w:hAnsi="Calibri" w:cs="Times New Roman"/>
+          <w:szCs w:val="22"/>
+          <w:lang w:eastAsia="zh-CN"/>
+        </w:rPr>
+        <w:t>See the License for the specific language governing permissions and limitations under the license.</w:t>
+      </w:r>
+    </w:p>
+    <w:p>
+      <w:pPr>
+        <w:rPr>
+          <w:rStyle w:val="SubtleReference"/>
+          <w:rFonts w:cstheme="minorHAnsi"/>
+          <w:smallCaps w:val="0"/>
+          <w:color w:val="auto"/>
+          <w:sz w:val="32"/>
+          <w:szCs w:val="32"/>
+        </w:rPr>
+      </w:pPr>
     </w:p>
     <w:p>
       <w:pPr>
@@ -338,11 +545,13 @@
           <w:szCs w:val="32"/>
         </w:rPr>
       </w:pPr>
-      <w:r>
-        <w:rPr>
-          <w:sz w:val="32"/>
-          <w:szCs w:val="32"/>
-        </w:rPr>
+      <w:proofErr w:type="spellStart"/>
+      <w:r>
+        <w:rPr>
+          <w:sz w:val="32"/>
+          <w:szCs w:val="32"/>
+        </w:rPr>
+        <w:lastRenderedPageBreak/>
         <w:t>Futur</w:t>
       </w:r>
       <w:r>
@@ -359,6 +568,7 @@
         </w:rPr>
         <w:t>wei</w:t>
       </w:r>
+      <w:proofErr w:type="spellEnd"/>
       <w:r>
         <w:rPr>
           <w:sz w:val="32"/>
@@ -596,7 +806,23 @@
           <w:sz w:val="22"/>
           <w:szCs w:val="22"/>
         </w:rPr>
-        <w:t xml:space="preserve">an probably keep the instruction tree in its current form, ie, </w:t>
+        <w:t xml:space="preserve">an probably keep the instruction tree in its current form, </w:t>
+      </w:r>
+      <w:proofErr w:type="spellStart"/>
+      <w:r>
+        <w:rPr>
+          <w:sz w:val="22"/>
+          <w:szCs w:val="22"/>
+        </w:rPr>
+        <w:t>ie</w:t>
+      </w:r>
+      <w:proofErr w:type="spellEnd"/>
+      <w:r>
+        <w:rPr>
+          <w:sz w:val="22"/>
+          <w:szCs w:val="22"/>
+        </w:rPr>
+        <w:t xml:space="preserve">, </w:t>
       </w:r>
       <w:r>
         <w:rPr>
@@ -761,7 +987,6 @@
           <w:sz w:val="32"/>
           <w:szCs w:val="32"/>
         </w:rPr>
-        <w:lastRenderedPageBreak/>
         <w:t>Requirements</w:t>
       </w:r>
     </w:p>
@@ -1036,6 +1261,7 @@
           <w:sz w:val="32"/>
           <w:szCs w:val="32"/>
         </w:rPr>
+        <w:lastRenderedPageBreak/>
         <w:t xml:space="preserve">Provide top-level </w:t>
       </w:r>
       <w:r>
@@ -1129,7 +1355,23 @@
           <w:sz w:val="32"/>
           <w:szCs w:val="32"/>
         </w:rPr>
-        <w:t xml:space="preserve">Provide build (Makefile) options to allow the user to compile the </w:t>
+        <w:t>Provide build (</w:t>
+      </w:r>
+      <w:proofErr w:type="spellStart"/>
+      <w:r>
+        <w:rPr>
+          <w:sz w:val="32"/>
+          <w:szCs w:val="32"/>
+        </w:rPr>
+        <w:t>Makefile</w:t>
+      </w:r>
+      <w:proofErr w:type="spellEnd"/>
+      <w:r>
+        <w:rPr>
+          <w:sz w:val="32"/>
+          <w:szCs w:val="32"/>
+        </w:rPr>
+        <w:t xml:space="preserve">) options to allow the user to compile the </w:t>
       </w:r>
       <w:r>
         <w:rPr>
@@ -1298,6 +1540,7 @@
         </w:rPr>
         <w:t xml:space="preserve">In the </w:t>
       </w:r>
+      <w:proofErr w:type="spellStart"/>
       <w:r>
         <w:rPr>
           <w:rFonts w:cstheme="minorHAnsi"/>
@@ -1306,8 +1549,31 @@
           <w:sz w:val="32"/>
           <w:szCs w:val="32"/>
         </w:rPr>
-        <w:t>riscv/arch_data</w:t>
-      </w:r>
+        <w:t>riscv</w:t>
+      </w:r>
+      <w:proofErr w:type="spellEnd"/>
+      <w:r>
+        <w:rPr>
+          <w:rFonts w:cstheme="minorHAnsi"/>
+          <w:i/>
+          <w:iCs/>
+          <w:sz w:val="32"/>
+          <w:szCs w:val="32"/>
+        </w:rPr>
+        <w:t>/</w:t>
+      </w:r>
+      <w:proofErr w:type="spellStart"/>
+      <w:r>
+        <w:rPr>
+          <w:rFonts w:cstheme="minorHAnsi"/>
+          <w:i/>
+          <w:iCs/>
+          <w:sz w:val="32"/>
+          <w:szCs w:val="32"/>
+        </w:rPr>
+        <w:t>arch_data</w:t>
+      </w:r>
+      <w:proofErr w:type="spellEnd"/>
       <w:r>
         <w:rPr>
           <w:sz w:val="32"/>
@@ -1523,6 +1789,7 @@
         </w:rPr>
         <w:t xml:space="preserve">In the </w:t>
       </w:r>
+      <w:proofErr w:type="spellStart"/>
       <w:r>
         <w:rPr>
           <w:rFonts w:cstheme="minorHAnsi"/>
@@ -1531,8 +1798,31 @@
           <w:sz w:val="32"/>
           <w:szCs w:val="32"/>
         </w:rPr>
-        <w:t>riscv/arch_data</w:t>
-      </w:r>
+        <w:t>riscv</w:t>
+      </w:r>
+      <w:proofErr w:type="spellEnd"/>
+      <w:r>
+        <w:rPr>
+          <w:rFonts w:cstheme="minorHAnsi"/>
+          <w:i/>
+          <w:iCs/>
+          <w:sz w:val="32"/>
+          <w:szCs w:val="32"/>
+        </w:rPr>
+        <w:t>/</w:t>
+      </w:r>
+      <w:proofErr w:type="spellStart"/>
+      <w:r>
+        <w:rPr>
+          <w:rFonts w:cstheme="minorHAnsi"/>
+          <w:i/>
+          <w:iCs/>
+          <w:sz w:val="32"/>
+          <w:szCs w:val="32"/>
+        </w:rPr>
+        <w:t>arch_data</w:t>
+      </w:r>
+      <w:proofErr w:type="spellEnd"/>
       <w:r>
         <w:rPr>
           <w:sz w:val="32"/>
@@ -1752,50 +2042,167 @@
           <w:sz w:val="28"/>
           <w:szCs w:val="28"/>
         </w:rPr>
-        <w:t>Note that the current system registers file, system_registers.xml, includes definitions for physical/logical RISC-v system register (CSR) definitions, configured for 64-bits. 64-bit RISC-V CSRs defined for 32-bit configurations, will require two 32-bit CSRs to be implemented (example: mstatus – low order 32 bits of mstatus; mstatush – high order 32 bits of mstatus). A (not necessarily comprehensive</w:t>
-      </w:r>
+        <w:t xml:space="preserve">Note that the current system registers file, system_registers.xml, includes definitions for physical/logical RISC-v system register (CSR) definitions, configured for 64-bits. 64-bit RISC-V CSRs defined for 32-bit configurations, will require two 32-bit CSRs to be implemented (example: </w:t>
+      </w:r>
+      <w:proofErr w:type="spellStart"/>
       <w:r>
         <w:rPr>
           <w:sz w:val="28"/>
           <w:szCs w:val="28"/>
         </w:rPr>
-        <w:t>) list</w:t>
-      </w:r>
+        <w:t>mstatus</w:t>
+      </w:r>
+      <w:proofErr w:type="spellEnd"/>
       <w:r>
         <w:rPr>
           <w:sz w:val="28"/>
           <w:szCs w:val="28"/>
         </w:rPr>
-        <w:t xml:space="preserve"> of CSRs that w</w:t>
-      </w:r>
+        <w:t xml:space="preserve"> – low order 32 bits of </w:t>
+      </w:r>
+      <w:proofErr w:type="spellStart"/>
       <w:r>
         <w:rPr>
           <w:sz w:val="28"/>
           <w:szCs w:val="28"/>
         </w:rPr>
-        <w:t>ould</w:t>
-      </w:r>
+        <w:t>mstatus</w:t>
+      </w:r>
+      <w:proofErr w:type="spellEnd"/>
       <w:r>
         <w:rPr>
           <w:sz w:val="28"/>
           <w:szCs w:val="28"/>
         </w:rPr>
-        <w:t xml:space="preserve"> need to be added to the system_registers_rv32.xml file includes:</w:t>
-      </w:r>
-    </w:p>
-    <w:p>
-      <w:pPr>
-        <w:ind w:left="360"/>
-      </w:pPr>
+        <w:t xml:space="preserve">; </w:t>
+      </w:r>
+      <w:proofErr w:type="spellStart"/>
       <w:r>
         <w:rPr>
           <w:sz w:val="28"/>
           <w:szCs w:val="28"/>
         </w:rPr>
+        <w:t>mstatush</w:t>
+      </w:r>
+      <w:proofErr w:type="spellEnd"/>
+      <w:r>
+        <w:rPr>
+          <w:sz w:val="28"/>
+          <w:szCs w:val="28"/>
+        </w:rPr>
+        <w:t xml:space="preserve"> – high order 32 bits of </w:t>
+      </w:r>
+      <w:proofErr w:type="spellStart"/>
+      <w:r>
+        <w:rPr>
+          <w:sz w:val="28"/>
+          <w:szCs w:val="28"/>
+        </w:rPr>
+        <w:t>mstatus</w:t>
+      </w:r>
+      <w:proofErr w:type="spellEnd"/>
+      <w:r>
+        <w:rPr>
+          <w:sz w:val="28"/>
+          <w:szCs w:val="28"/>
+        </w:rPr>
+        <w:t>). A (not necessarily comprehensive</w:t>
+      </w:r>
+      <w:r>
+        <w:rPr>
+          <w:sz w:val="28"/>
+          <w:szCs w:val="28"/>
+        </w:rPr>
+        <w:t>) list</w:t>
+      </w:r>
+      <w:r>
+        <w:rPr>
+          <w:sz w:val="28"/>
+          <w:szCs w:val="28"/>
+        </w:rPr>
+        <w:t xml:space="preserve"> of CSRs that w</w:t>
+      </w:r>
+      <w:r>
+        <w:rPr>
+          <w:sz w:val="28"/>
+          <w:szCs w:val="28"/>
+        </w:rPr>
+        <w:t>ould</w:t>
+      </w:r>
+      <w:r>
+        <w:rPr>
+          <w:sz w:val="28"/>
+          <w:szCs w:val="28"/>
+        </w:rPr>
+        <w:t xml:space="preserve"> need to be added to the system_registers_rv32.xml file includes:</w:t>
+      </w:r>
+    </w:p>
+    <w:p>
+      <w:pPr>
+        <w:ind w:left="360"/>
+      </w:pPr>
+      <w:r>
+        <w:rPr>
+          <w:sz w:val="28"/>
+          <w:szCs w:val="28"/>
+        </w:rPr>
         <w:t xml:space="preserve"> </w:t>
       </w:r>
-      <w:r>
-        <w:t>cycleh, mcycleh, timeh, instreth, minstreth, hpmcounter3h, hpmcounter4h, … hpmcounter31h, mhpmcounter3h, mhpmcounter4h, … mhpmcounter31h, htimedeltah, mstatush, pmpcfg1, pmpcfg3, … pmpcfg15</w:t>
+      <w:proofErr w:type="spellStart"/>
+      <w:r>
+        <w:t>cycleh</w:t>
+      </w:r>
+      <w:proofErr w:type="spellEnd"/>
+      <w:r>
+        <w:t xml:space="preserve">, </w:t>
+      </w:r>
+      <w:proofErr w:type="spellStart"/>
+      <w:r>
+        <w:t>mcycleh</w:t>
+      </w:r>
+      <w:proofErr w:type="spellEnd"/>
+      <w:r>
+        <w:t xml:space="preserve">, </w:t>
+      </w:r>
+      <w:proofErr w:type="spellStart"/>
+      <w:r>
+        <w:t>timeh</w:t>
+      </w:r>
+      <w:proofErr w:type="spellEnd"/>
+      <w:r>
+        <w:t xml:space="preserve">, </w:t>
+      </w:r>
+      <w:proofErr w:type="spellStart"/>
+      <w:r>
+        <w:t>instreth</w:t>
+      </w:r>
+      <w:proofErr w:type="spellEnd"/>
+      <w:r>
+        <w:t xml:space="preserve">, </w:t>
+      </w:r>
+      <w:proofErr w:type="spellStart"/>
+      <w:r>
+        <w:t>minstreth</w:t>
+      </w:r>
+      <w:proofErr w:type="spellEnd"/>
+      <w:r>
+        <w:t xml:space="preserve">, hpmcounter3h, hpmcounter4h, … hpmcounter31h, mhpmcounter3h, mhpmcounter4h, … mhpmcounter31h, </w:t>
+      </w:r>
+      <w:proofErr w:type="spellStart"/>
+      <w:r>
+        <w:t>htimedeltah</w:t>
+      </w:r>
+      <w:proofErr w:type="spellEnd"/>
+      <w:r>
+        <w:t xml:space="preserve">, </w:t>
+      </w:r>
+      <w:proofErr w:type="spellStart"/>
+      <w:r>
+        <w:t>mstatush</w:t>
+      </w:r>
+      <w:proofErr w:type="spellEnd"/>
+      <w:r>
+        <w:t>, pmpcfg1, pmpcfg3, … pmpcfg15</w:t>
       </w:r>
     </w:p>
     <w:p>
@@ -1892,6 +2299,7 @@
         </w:rPr>
         <w:t xml:space="preserve"> in the </w:t>
       </w:r>
+      <w:proofErr w:type="spellStart"/>
       <w:r>
         <w:rPr>
           <w:rFonts w:cstheme="minorHAnsi"/>
@@ -1900,8 +2308,31 @@
           <w:sz w:val="32"/>
           <w:szCs w:val="32"/>
         </w:rPr>
-        <w:t>riscv/arch_data</w:t>
-      </w:r>
+        <w:t>riscv</w:t>
+      </w:r>
+      <w:proofErr w:type="spellEnd"/>
+      <w:r>
+        <w:rPr>
+          <w:rFonts w:cstheme="minorHAnsi"/>
+          <w:i/>
+          <w:iCs/>
+          <w:sz w:val="32"/>
+          <w:szCs w:val="32"/>
+        </w:rPr>
+        <w:t>/</w:t>
+      </w:r>
+      <w:proofErr w:type="spellStart"/>
+      <w:r>
+        <w:rPr>
+          <w:rFonts w:cstheme="minorHAnsi"/>
+          <w:i/>
+          <w:iCs/>
+          <w:sz w:val="32"/>
+          <w:szCs w:val="32"/>
+        </w:rPr>
+        <w:t>arch_data</w:t>
+      </w:r>
+      <w:proofErr w:type="spellEnd"/>
       <w:r>
         <w:rPr>
           <w:sz w:val="32"/>
@@ -2577,6 +3008,7 @@
           <w:szCs w:val="32"/>
         </w:rPr>
       </w:pPr>
+      <w:proofErr w:type="spellStart"/>
       <w:r>
         <w:rPr>
           <w:rFonts w:ascii="Courier New" w:hAnsi="Courier New" w:cs="Courier New"/>
@@ -2585,6 +3017,7 @@
         </w:rPr>
         <w:t>ApiSimConfig</w:t>
       </w:r>
+      <w:proofErr w:type="spellEnd"/>
       <w:r>
         <w:rPr>
           <w:sz w:val="32"/>
@@ -2619,6 +3052,7 @@
           <w:szCs w:val="32"/>
         </w:rPr>
       </w:pPr>
+      <w:proofErr w:type="spellStart"/>
       <w:proofErr w:type="gramStart"/>
       <w:r>
         <w:rPr>
@@ -2626,8 +3060,18 @@
           <w:sz w:val="32"/>
           <w:szCs w:val="32"/>
         </w:rPr>
-        <w:t>SimAPI::</w:t>
-      </w:r>
+        <w:t>SimAPI</w:t>
+      </w:r>
+      <w:proofErr w:type="spellEnd"/>
+      <w:r>
+        <w:rPr>
+          <w:rFonts w:ascii="Courier New" w:hAnsi="Courier New" w:cs="Courier New"/>
+          <w:sz w:val="32"/>
+          <w:szCs w:val="32"/>
+        </w:rPr>
+        <w:t>::</w:t>
+      </w:r>
+      <w:proofErr w:type="spellStart"/>
       <w:proofErr w:type="gramEnd"/>
       <w:r>
         <w:rPr>
@@ -2637,6 +3081,7 @@
         </w:rPr>
         <w:t>InitializeIss</w:t>
       </w:r>
+      <w:proofErr w:type="spellEnd"/>
       <w:r>
         <w:rPr>
           <w:sz w:val="32"/>
@@ -2657,6 +3102,7 @@
           <w:szCs w:val="32"/>
         </w:rPr>
       </w:pPr>
+      <w:proofErr w:type="spellStart"/>
       <w:proofErr w:type="gramStart"/>
       <w:r>
         <w:rPr>
@@ -2664,8 +3110,18 @@
           <w:sz w:val="32"/>
           <w:szCs w:val="32"/>
         </w:rPr>
-        <w:t>SimAPIHandcar::</w:t>
-      </w:r>
+        <w:t>SimAPIHandcar</w:t>
+      </w:r>
+      <w:proofErr w:type="spellEnd"/>
+      <w:r>
+        <w:rPr>
+          <w:rFonts w:ascii="Courier New" w:hAnsi="Courier New" w:cs="Courier New"/>
+          <w:sz w:val="32"/>
+          <w:szCs w:val="32"/>
+        </w:rPr>
+        <w:t>::</w:t>
+      </w:r>
+      <w:proofErr w:type="spellStart"/>
       <w:proofErr w:type="gramEnd"/>
       <w:r>
         <w:rPr>
@@ -2675,6 +3131,7 @@
         </w:rPr>
         <w:t>InitializeISS</w:t>
       </w:r>
+      <w:proofErr w:type="spellEnd"/>
       <w:r>
         <w:rPr>
           <w:sz w:val="32"/>
@@ -3229,6 +3686,7 @@
       </w:pPr>
       <w:r>
         <w:rPr>
+          <w:noProof/>
           <w:sz w:val="32"/>
           <w:szCs w:val="32"/>
         </w:rPr>
@@ -3248,7 +3706,7 @@
                     <pic:cNvPicPr/>
                   </pic:nvPicPr>
                   <pic:blipFill>
-                    <a:blip r:embed="rId5"/>
+                    <a:blip r:embed="rId6"/>
                     <a:stretch>
                       <a:fillRect/>
                     </a:stretch>
@@ -3391,18 +3849,17 @@
         </w:rPr>
         <w:t>include the simulator configuration string:</w:t>
       </w:r>
-      <w:bookmarkStart w:id="0" w:name="_GoBack"/>
-      <w:bookmarkEnd w:id="0"/>
-    </w:p>
-    <w:p>
-      <w:pPr>
-        <w:rPr>
-          <w:sz w:val="32"/>
-          <w:szCs w:val="32"/>
-        </w:rPr>
-      </w:pPr>
-      <w:r>
-        <w:rPr>
+    </w:p>
+    <w:p>
+      <w:pPr>
+        <w:rPr>
+          <w:sz w:val="32"/>
+          <w:szCs w:val="32"/>
+        </w:rPr>
+      </w:pPr>
+      <w:r>
+        <w:rPr>
+          <w:noProof/>
           <w:sz w:val="32"/>
           <w:szCs w:val="32"/>
         </w:rPr>
@@ -3422,7 +3879,7 @@
                     <pic:cNvPicPr/>
                   </pic:nvPicPr>
                   <pic:blipFill>
-                    <a:blip r:embed="rId6"/>
+                    <a:blip r:embed="rId7"/>
                     <a:stretch>
                       <a:fillRect/>
                     </a:stretch>
@@ -3510,6 +3967,7 @@
         </w:rPr>
         <w:t xml:space="preserve"> stand-alone simulator </w:t>
       </w:r>
+      <w:proofErr w:type="spellStart"/>
       <w:r>
         <w:rPr>
           <w:i/>
@@ -3519,6 +3977,7 @@
         </w:rPr>
         <w:t>fpix_riscv</w:t>
       </w:r>
+      <w:proofErr w:type="spellEnd"/>
       <w:r>
         <w:rPr>
           <w:sz w:val="32"/>
@@ -3554,7 +4013,39 @@
           <w:sz w:val="32"/>
           <w:szCs w:val="32"/>
         </w:rPr>
-        <w:t xml:space="preserve"> config file (fpix/config/riscv.config):</w:t>
+        <w:t xml:space="preserve"> config file (</w:t>
+      </w:r>
+      <w:proofErr w:type="spellStart"/>
+      <w:r>
+        <w:rPr>
+          <w:sz w:val="32"/>
+          <w:szCs w:val="32"/>
+        </w:rPr>
+        <w:t>fpix</w:t>
+      </w:r>
+      <w:proofErr w:type="spellEnd"/>
+      <w:r>
+        <w:rPr>
+          <w:sz w:val="32"/>
+          <w:szCs w:val="32"/>
+        </w:rPr>
+        <w:t>/config/</w:t>
+      </w:r>
+      <w:proofErr w:type="spellStart"/>
+      <w:r>
+        <w:rPr>
+          <w:sz w:val="32"/>
+          <w:szCs w:val="32"/>
+        </w:rPr>
+        <w:t>riscv.config</w:t>
+      </w:r>
+      <w:proofErr w:type="spellEnd"/>
+      <w:r>
+        <w:rPr>
+          <w:sz w:val="32"/>
+          <w:szCs w:val="32"/>
+        </w:rPr>
+        <w:t>):</w:t>
       </w:r>
     </w:p>
     <w:p>
@@ -3586,7 +4077,7 @@
                     <pic:cNvPicPr/>
                   </pic:nvPicPr>
                   <pic:blipFill>
-                    <a:blip r:embed="rId7"/>
+                    <a:blip r:embed="rId8"/>
                     <a:stretch>
                       <a:fillRect/>
                     </a:stretch>
@@ -3695,6 +4186,7 @@
         </w:rPr>
         <w:t xml:space="preserve">separate 32-bit and 64-bit </w:t>
       </w:r>
+      <w:proofErr w:type="spellStart"/>
       <w:r>
         <w:rPr>
           <w:rFonts w:ascii="Calibri" w:eastAsiaTheme="minorEastAsia" w:hAnsi="Calibri" w:cs="Times New Roman"/>
@@ -3706,6 +4198,7 @@
         </w:rPr>
         <w:t>fpix_riscv</w:t>
       </w:r>
+      <w:proofErr w:type="spellEnd"/>
       <w:r>
         <w:rPr>
           <w:rFonts w:ascii="Calibri" w:eastAsiaTheme="minorEastAsia" w:hAnsi="Calibri" w:cs="Times New Roman"/>
@@ -3715,6 +4208,7 @@
         </w:rPr>
         <w:t xml:space="preserve"> config files will be required. The default </w:t>
       </w:r>
+      <w:proofErr w:type="spellStart"/>
       <w:r>
         <w:rPr>
           <w:rFonts w:ascii="Calibri" w:eastAsiaTheme="minorEastAsia" w:hAnsi="Calibri" w:cs="Times New Roman"/>
@@ -3726,6 +4220,7 @@
         </w:rPr>
         <w:t>fpix_riscv</w:t>
       </w:r>
+      <w:proofErr w:type="spellEnd"/>
       <w:r>
         <w:rPr>
           <w:rFonts w:ascii="Calibri" w:eastAsiaTheme="minorEastAsia" w:hAnsi="Calibri" w:cs="Times New Roman"/>
@@ -3735,6 +4230,7 @@
         </w:rPr>
         <w:t xml:space="preserve"> config file will be </w:t>
       </w:r>
+      <w:proofErr w:type="spellStart"/>
       <w:r>
         <w:rPr>
           <w:rFonts w:ascii="Courier New" w:eastAsiaTheme="minorEastAsia" w:hAnsi="Courier New" w:cs="Courier New"/>
@@ -3742,8 +4238,29 @@
           <w:szCs w:val="32"/>
           <w:lang w:eastAsia="zh-CN"/>
         </w:rPr>
-        <w:t>fpix/config/riscv.config</w:t>
-      </w:r>
+        <w:t>fpix</w:t>
+      </w:r>
+      <w:proofErr w:type="spellEnd"/>
+      <w:r>
+        <w:rPr>
+          <w:rFonts w:ascii="Courier New" w:eastAsiaTheme="minorEastAsia" w:hAnsi="Courier New" w:cs="Courier New"/>
+          <w:sz w:val="32"/>
+          <w:szCs w:val="32"/>
+          <w:lang w:eastAsia="zh-CN"/>
+        </w:rPr>
+        <w:t>/config/</w:t>
+      </w:r>
+      <w:proofErr w:type="spellStart"/>
+      <w:r>
+        <w:rPr>
+          <w:rFonts w:ascii="Courier New" w:eastAsiaTheme="minorEastAsia" w:hAnsi="Courier New" w:cs="Courier New"/>
+          <w:sz w:val="32"/>
+          <w:szCs w:val="32"/>
+          <w:lang w:eastAsia="zh-CN"/>
+        </w:rPr>
+        <w:t>riscv.config</w:t>
+      </w:r>
+      <w:proofErr w:type="spellEnd"/>
       <w:r>
         <w:rPr>
           <w:rFonts w:ascii="Calibri" w:eastAsiaTheme="minorEastAsia" w:hAnsi="Calibri" w:cs="Times New Roman"/>
@@ -3786,6 +4303,7 @@
         </w:rPr>
         <w:t xml:space="preserve"> </w:t>
       </w:r>
+      <w:proofErr w:type="spellStart"/>
       <w:r>
         <w:rPr>
           <w:i/>
@@ -3795,6 +4313,7 @@
         </w:rPr>
         <w:t>Makefiles</w:t>
       </w:r>
+      <w:proofErr w:type="spellEnd"/>
       <w:r>
         <w:rPr>
           <w:sz w:val="32"/>
@@ -3802,6 +4321,7 @@
         </w:rPr>
         <w:t xml:space="preserve"> and the </w:t>
       </w:r>
+      <w:proofErr w:type="spellStart"/>
       <w:r>
         <w:rPr>
           <w:i/>
@@ -3811,6 +4331,7 @@
         </w:rPr>
         <w:t>fpix_riscv</w:t>
       </w:r>
+      <w:proofErr w:type="spellEnd"/>
       <w:r>
         <w:rPr>
           <w:sz w:val="32"/>
@@ -3818,6 +4339,7 @@
         </w:rPr>
         <w:t xml:space="preserve"> </w:t>
       </w:r>
+      <w:proofErr w:type="spellStart"/>
       <w:r>
         <w:rPr>
           <w:i/>
@@ -3827,6 +4349,7 @@
         </w:rPr>
         <w:t>Makefiles</w:t>
       </w:r>
+      <w:proofErr w:type="spellEnd"/>
       <w:r>
         <w:rPr>
           <w:sz w:val="32"/>
@@ -3973,7 +4496,23 @@
           <w:sz w:val="32"/>
           <w:szCs w:val="32"/>
         </w:rPr>
-        <w:t xml:space="preserve">, ie, </w:t>
+        <w:t xml:space="preserve">, </w:t>
+      </w:r>
+      <w:proofErr w:type="spellStart"/>
+      <w:r>
+        <w:rPr>
+          <w:sz w:val="32"/>
+          <w:szCs w:val="32"/>
+        </w:rPr>
+        <w:t>ie</w:t>
+      </w:r>
+      <w:proofErr w:type="spellEnd"/>
+      <w:r>
+        <w:rPr>
+          <w:sz w:val="32"/>
+          <w:szCs w:val="32"/>
+        </w:rPr>
+        <w:t xml:space="preserve">, </w:t>
       </w:r>
       <w:r>
         <w:rPr>
@@ -4024,8 +4563,25 @@
           <w:sz w:val="32"/>
           <w:szCs w:val="32"/>
         </w:rPr>
-        <w:t>the GenSequenceAgentRISCV::</w:t>
-      </w:r>
+        <w:t xml:space="preserve">the </w:t>
+      </w:r>
+      <w:proofErr w:type="spellStart"/>
+      <w:r>
+        <w:rPr>
+          <w:sz w:val="32"/>
+          <w:szCs w:val="32"/>
+        </w:rPr>
+        <w:t>GenSequenceAgentRISCV</w:t>
+      </w:r>
+      <w:proofErr w:type="spellEnd"/>
+      <w:r>
+        <w:rPr>
+          <w:sz w:val="32"/>
+          <w:szCs w:val="32"/>
+        </w:rPr>
+        <w:t>::</w:t>
+      </w:r>
+      <w:proofErr w:type="spellStart"/>
       <w:r>
         <w:rPr>
           <w:i/>
@@ -4035,6 +4591,7 @@
         </w:rPr>
         <w:t>LoadGPRSequence</w:t>
       </w:r>
+      <w:proofErr w:type="spellEnd"/>
       <w:r>
         <w:rPr>
           <w:i/>
@@ -4153,6 +4710,7 @@
         </w:rPr>
         <w:t xml:space="preserve"> located in </w:t>
       </w:r>
+      <w:proofErr w:type="spellStart"/>
       <w:r>
         <w:rPr>
           <w:i/>
@@ -4160,95 +4718,9 @@
           <w:sz w:val="32"/>
           <w:szCs w:val="32"/>
         </w:rPr>
-        <w:t>py/riscv</w:t>
-      </w:r>
-      <w:r>
-        <w:rPr>
-          <w:sz w:val="32"/>
-          <w:szCs w:val="32"/>
-        </w:rPr>
-        <w:t>, that will require modifications to operate correct in a 32-bit environment include</w:t>
-      </w:r>
-      <w:r>
-        <w:rPr>
-          <w:sz w:val="32"/>
-          <w:szCs w:val="32"/>
-        </w:rPr>
-        <w:t>s</w:t>
-      </w:r>
-      <w:r>
-        <w:rPr>
-          <w:sz w:val="32"/>
-          <w:szCs w:val="32"/>
-        </w:rPr>
-        <w:t>:</w:t>
-      </w:r>
-    </w:p>
-    <w:p>
-      <w:pPr>
-        <w:rPr>
-          <w:b/>
-          <w:bCs/>
-          <w:sz w:val="32"/>
-          <w:szCs w:val="32"/>
-        </w:rPr>
-      </w:pPr>
-      <w:r>
-        <w:rPr>
-          <w:b/>
-          <w:bCs/>
-          <w:sz w:val="32"/>
-          <w:szCs w:val="32"/>
-        </w:rPr>
-        <w:t>py/riscv/</w:t>
-      </w:r>
-      <w:r>
-        <w:rPr>
-          <w:b/>
-          <w:bCs/>
-          <w:sz w:val="32"/>
-          <w:szCs w:val="32"/>
-        </w:rPr>
-        <w:t>Utils.py</w:t>
-      </w:r>
-    </w:p>
-    <w:p>
-      <w:pPr>
-        <w:rPr>
-          <w:sz w:val="32"/>
-          <w:szCs w:val="32"/>
-        </w:rPr>
-      </w:pPr>
-      <w:r>
-        <w:rPr>
-          <w:sz w:val="32"/>
-          <w:szCs w:val="32"/>
-        </w:rPr>
-        <w:t xml:space="preserve">Various </w:t>
-      </w:r>
-      <w:r>
-        <w:rPr>
-          <w:b/>
-          <w:bCs/>
-          <w:sz w:val="32"/>
-          <w:szCs w:val="32"/>
-        </w:rPr>
-        <w:t>FORCE-RISCV</w:t>
-      </w:r>
-      <w:r>
-        <w:rPr>
-          <w:sz w:val="32"/>
-          <w:szCs w:val="32"/>
-        </w:rPr>
-        <w:t xml:space="preserve"> python based utilities, and test templates make use of the </w:t>
-      </w:r>
-      <w:r>
-        <w:rPr>
-          <w:sz w:val="32"/>
-          <w:szCs w:val="32"/>
-        </w:rPr>
-        <w:t>py/</w:t>
-      </w:r>
+        <w:t>py</w:t>
+      </w:r>
+      <w:proofErr w:type="spellEnd"/>
       <w:r>
         <w:rPr>
           <w:i/>
@@ -4256,9 +4728,9 @@
           <w:sz w:val="32"/>
           <w:szCs w:val="32"/>
         </w:rPr>
-        <w:t>Utils/LoadGPR</w:t>
-      </w:r>
-      <w:proofErr w:type="gramStart"/>
+        <w:t>/</w:t>
+      </w:r>
+      <w:proofErr w:type="spellStart"/>
       <w:r>
         <w:rPr>
           <w:i/>
@@ -4266,7 +4738,104 @@
           <w:sz w:val="32"/>
           <w:szCs w:val="32"/>
         </w:rPr>
-        <w:t>64</w:t>
+        <w:t>riscv</w:t>
+      </w:r>
+      <w:proofErr w:type="spellEnd"/>
+      <w:r>
+        <w:rPr>
+          <w:sz w:val="32"/>
+          <w:szCs w:val="32"/>
+        </w:rPr>
+        <w:t>, that will require modifications to operate correct in a 32-bit environment include</w:t>
+      </w:r>
+      <w:r>
+        <w:rPr>
+          <w:sz w:val="32"/>
+          <w:szCs w:val="32"/>
+        </w:rPr>
+        <w:t>s</w:t>
+      </w:r>
+      <w:r>
+        <w:rPr>
+          <w:sz w:val="32"/>
+          <w:szCs w:val="32"/>
+        </w:rPr>
+        <w:t>:</w:t>
+      </w:r>
+    </w:p>
+    <w:p>
+      <w:pPr>
+        <w:rPr>
+          <w:b/>
+          <w:bCs/>
+          <w:sz w:val="32"/>
+          <w:szCs w:val="32"/>
+        </w:rPr>
+      </w:pPr>
+      <w:r>
+        <w:rPr>
+          <w:b/>
+          <w:bCs/>
+          <w:sz w:val="32"/>
+          <w:szCs w:val="32"/>
+        </w:rPr>
+        <w:t>py/riscv/</w:t>
+      </w:r>
+      <w:r>
+        <w:rPr>
+          <w:b/>
+          <w:bCs/>
+          <w:sz w:val="32"/>
+          <w:szCs w:val="32"/>
+        </w:rPr>
+        <w:t>Utils.py</w:t>
+      </w:r>
+    </w:p>
+    <w:p>
+      <w:pPr>
+        <w:rPr>
+          <w:sz w:val="32"/>
+          <w:szCs w:val="32"/>
+        </w:rPr>
+      </w:pPr>
+      <w:r>
+        <w:rPr>
+          <w:sz w:val="32"/>
+          <w:szCs w:val="32"/>
+        </w:rPr>
+        <w:t xml:space="preserve">Various </w:t>
+      </w:r>
+      <w:r>
+        <w:rPr>
+          <w:b/>
+          <w:bCs/>
+          <w:sz w:val="32"/>
+          <w:szCs w:val="32"/>
+        </w:rPr>
+        <w:t>FORCE-RISCV</w:t>
+      </w:r>
+      <w:r>
+        <w:rPr>
+          <w:sz w:val="32"/>
+          <w:szCs w:val="32"/>
+        </w:rPr>
+        <w:t xml:space="preserve"> python based utilities, and test templates make use of the </w:t>
+      </w:r>
+      <w:proofErr w:type="spellStart"/>
+      <w:r>
+        <w:rPr>
+          <w:sz w:val="32"/>
+          <w:szCs w:val="32"/>
+        </w:rPr>
+        <w:t>py</w:t>
+      </w:r>
+      <w:proofErr w:type="spellEnd"/>
+      <w:r>
+        <w:rPr>
+          <w:sz w:val="32"/>
+          <w:szCs w:val="32"/>
+        </w:rPr>
+        <w:t>/</w:t>
       </w:r>
       <w:r>
         <w:rPr>
@@ -4275,45 +4844,9 @@
           <w:sz w:val="32"/>
           <w:szCs w:val="32"/>
         </w:rPr>
-        <w:t>,LoopControl</w:t>
-      </w:r>
-      <w:proofErr w:type="gramEnd"/>
-      <w:r>
-        <w:rPr>
-          <w:sz w:val="32"/>
-          <w:szCs w:val="32"/>
-        </w:rPr>
-        <w:t xml:space="preserve"> class</w:t>
-      </w:r>
-      <w:r>
-        <w:rPr>
-          <w:sz w:val="32"/>
-          <w:szCs w:val="32"/>
-        </w:rPr>
-        <w:t>es</w:t>
-      </w:r>
-      <w:r>
-        <w:rPr>
-          <w:sz w:val="32"/>
-          <w:szCs w:val="32"/>
-        </w:rPr>
-        <w:t xml:space="preserve">. </w:t>
-      </w:r>
-    </w:p>
-    <w:p>
-      <w:pPr>
-        <w:rPr>
-          <w:sz w:val="32"/>
-          <w:szCs w:val="32"/>
-        </w:rPr>
-      </w:pPr>
-      <w:r>
-        <w:rPr>
-          <w:sz w:val="32"/>
-          <w:szCs w:val="32"/>
-        </w:rPr>
-        <w:t xml:space="preserve">Enhance the </w:t>
-      </w:r>
+        <w:t>Utils/LoadGPR</w:t>
+      </w:r>
+      <w:proofErr w:type="gramStart"/>
       <w:r>
         <w:rPr>
           <w:i/>
@@ -4321,9 +4854,8 @@
           <w:sz w:val="32"/>
           <w:szCs w:val="32"/>
         </w:rPr>
-        <w:t>LoadGPR</w:t>
-      </w:r>
-      <w:proofErr w:type="gramStart"/>
+        <w:t>64</w:t>
+      </w:r>
       <w:r>
         <w:rPr>
           <w:i/>
@@ -4331,9 +4863,45 @@
           <w:sz w:val="32"/>
           <w:szCs w:val="32"/>
         </w:rPr>
-        <w:t>64::</w:t>
+        <w:t>,LoopControl</w:t>
       </w:r>
       <w:proofErr w:type="gramEnd"/>
+      <w:r>
+        <w:rPr>
+          <w:sz w:val="32"/>
+          <w:szCs w:val="32"/>
+        </w:rPr>
+        <w:t xml:space="preserve"> class</w:t>
+      </w:r>
+      <w:r>
+        <w:rPr>
+          <w:sz w:val="32"/>
+          <w:szCs w:val="32"/>
+        </w:rPr>
+        <w:t>es</w:t>
+      </w:r>
+      <w:r>
+        <w:rPr>
+          <w:sz w:val="32"/>
+          <w:szCs w:val="32"/>
+        </w:rPr>
+        <w:t xml:space="preserve">. </w:t>
+      </w:r>
+    </w:p>
+    <w:p>
+      <w:pPr>
+        <w:rPr>
+          <w:sz w:val="32"/>
+          <w:szCs w:val="32"/>
+        </w:rPr>
+      </w:pPr>
+      <w:r>
+        <w:rPr>
+          <w:sz w:val="32"/>
+          <w:szCs w:val="32"/>
+        </w:rPr>
+        <w:t xml:space="preserve">Enhance the </w:t>
+      </w:r>
       <w:r>
         <w:rPr>
           <w:i/>
@@ -4341,187 +4909,9 @@
           <w:sz w:val="32"/>
           <w:szCs w:val="32"/>
         </w:rPr>
-        <w:t>load</w:t>
-      </w:r>
-      <w:r>
-        <w:rPr>
-          <w:sz w:val="32"/>
-          <w:szCs w:val="32"/>
-        </w:rPr>
-        <w:t xml:space="preserve"> method to detect the GPR register width, to seamlessly load </w:t>
-      </w:r>
-      <w:r>
-        <w:rPr>
-          <w:sz w:val="32"/>
-          <w:szCs w:val="32"/>
-        </w:rPr>
-        <w:t xml:space="preserve">values into </w:t>
-      </w:r>
-      <w:r>
-        <w:rPr>
-          <w:sz w:val="32"/>
-          <w:szCs w:val="32"/>
-        </w:rPr>
-        <w:t>either 64-bit (the default) or 32-bit</w:t>
-      </w:r>
-      <w:r>
-        <w:rPr>
-          <w:sz w:val="32"/>
-          <w:szCs w:val="32"/>
-        </w:rPr>
-        <w:t xml:space="preserve"> GPRs</w:t>
-      </w:r>
-      <w:r>
-        <w:rPr>
-          <w:sz w:val="32"/>
-          <w:szCs w:val="32"/>
-        </w:rPr>
-        <w:t>.</w:t>
-      </w:r>
-    </w:p>
-    <w:p>
-      <w:pPr>
-        <w:rPr>
-          <w:b/>
-          <w:bCs/>
-          <w:sz w:val="32"/>
-          <w:szCs w:val="32"/>
-        </w:rPr>
-      </w:pPr>
-      <w:r>
-        <w:rPr>
-          <w:b/>
-          <w:bCs/>
-          <w:sz w:val="32"/>
-          <w:szCs w:val="32"/>
-        </w:rPr>
-        <w:t>p</w:t>
-      </w:r>
-      <w:r>
-        <w:rPr>
-          <w:b/>
-          <w:bCs/>
-          <w:sz w:val="32"/>
-          <w:szCs w:val="32"/>
-        </w:rPr>
-        <w:t>y/riscv/</w:t>
-      </w:r>
-      <w:r>
-        <w:rPr>
-          <w:b/>
-          <w:bCs/>
-          <w:sz w:val="32"/>
-          <w:szCs w:val="32"/>
-        </w:rPr>
-        <w:t>ModifierUtils.py</w:t>
-      </w:r>
-    </w:p>
-    <w:p>
-      <w:pPr>
-        <w:rPr>
-          <w:sz w:val="32"/>
-          <w:szCs w:val="32"/>
-        </w:rPr>
-      </w:pPr>
-      <w:r>
-        <w:rPr>
-          <w:sz w:val="32"/>
-          <w:szCs w:val="32"/>
-        </w:rPr>
-        <w:t>D</w:t>
-      </w:r>
-      <w:r>
-        <w:rPr>
-          <w:sz w:val="32"/>
-          <w:szCs w:val="32"/>
-        </w:rPr>
-        <w:t xml:space="preserve">efine page fault types, levels based on </w:t>
-      </w:r>
-      <w:r>
-        <w:rPr>
-          <w:sz w:val="32"/>
-          <w:szCs w:val="32"/>
-        </w:rPr>
-        <w:t>current paging mode</w:t>
-      </w:r>
-      <w:r>
-        <w:rPr>
-          <w:sz w:val="32"/>
-          <w:szCs w:val="32"/>
-        </w:rPr>
-        <w:t xml:space="preserve"> </w:t>
-      </w:r>
-      <w:r>
-        <w:rPr>
-          <w:sz w:val="32"/>
-          <w:szCs w:val="32"/>
-        </w:rPr>
-        <w:t>(sv32 vs sv39 vs sv48</w:t>
-      </w:r>
-      <w:r>
-        <w:rPr>
-          <w:sz w:val="32"/>
-          <w:szCs w:val="32"/>
-        </w:rPr>
-        <w:t>)</w:t>
-      </w:r>
-      <w:r>
-        <w:rPr>
-          <w:sz w:val="32"/>
-          <w:szCs w:val="32"/>
-        </w:rPr>
-        <w:t>.</w:t>
-      </w:r>
-    </w:p>
-    <w:p>
-      <w:pPr>
-        <w:rPr>
-          <w:b/>
-          <w:bCs/>
-          <w:sz w:val="32"/>
-          <w:szCs w:val="32"/>
-        </w:rPr>
-      </w:pPr>
-      <w:r>
-        <w:rPr>
-          <w:b/>
-          <w:bCs/>
-          <w:sz w:val="32"/>
-          <w:szCs w:val="32"/>
-        </w:rPr>
-        <w:t>fpix_riscv</w:t>
-      </w:r>
-      <w:r>
-        <w:rPr>
-          <w:b/>
-          <w:bCs/>
-          <w:sz w:val="32"/>
-          <w:szCs w:val="32"/>
-        </w:rPr>
-        <w:t xml:space="preserve"> </w:t>
-      </w:r>
-      <w:r>
-        <w:rPr>
-          <w:sz w:val="32"/>
-          <w:szCs w:val="32"/>
-        </w:rPr>
-        <w:t>stand-alone simulator</w:t>
-      </w:r>
-    </w:p>
-    <w:p>
-      <w:pPr>
-        <w:rPr>
-          <w:sz w:val="32"/>
-          <w:szCs w:val="32"/>
-        </w:rPr>
-      </w:pPr>
-      <w:r>
-        <w:rPr>
-          <w:sz w:val="32"/>
-          <w:szCs w:val="32"/>
-        </w:rPr>
-        <w:t xml:space="preserve">Code additions to </w:t>
-      </w:r>
+        <w:t>LoadGPR</w:t>
+      </w:r>
+      <w:proofErr w:type="gramStart"/>
       <w:r>
         <w:rPr>
           <w:i/>
@@ -4529,15 +4919,9 @@
           <w:sz w:val="32"/>
           <w:szCs w:val="32"/>
         </w:rPr>
-        <w:t>fpix_riscv</w:t>
-      </w:r>
-      <w:r>
-        <w:rPr>
-          <w:sz w:val="32"/>
-          <w:szCs w:val="32"/>
-        </w:rPr>
-        <w:t xml:space="preserve"> will be required to process the config file </w:t>
-      </w:r>
+        <w:t>64::</w:t>
+      </w:r>
+      <w:proofErr w:type="gramEnd"/>
       <w:r>
         <w:rPr>
           <w:i/>
@@ -4545,8 +4929,218 @@
           <w:sz w:val="32"/>
           <w:szCs w:val="32"/>
         </w:rPr>
+        <w:t>load</w:t>
+      </w:r>
+      <w:r>
+        <w:rPr>
+          <w:sz w:val="32"/>
+          <w:szCs w:val="32"/>
+        </w:rPr>
+        <w:t xml:space="preserve"> method to detect the GPR register width, to seamlessly load </w:t>
+      </w:r>
+      <w:r>
+        <w:rPr>
+          <w:sz w:val="32"/>
+          <w:szCs w:val="32"/>
+        </w:rPr>
+        <w:t xml:space="preserve">values into </w:t>
+      </w:r>
+      <w:r>
+        <w:rPr>
+          <w:sz w:val="32"/>
+          <w:szCs w:val="32"/>
+        </w:rPr>
+        <w:t>either 64-bit (the default) or 32-bit</w:t>
+      </w:r>
+      <w:r>
+        <w:rPr>
+          <w:sz w:val="32"/>
+          <w:szCs w:val="32"/>
+        </w:rPr>
+        <w:t xml:space="preserve"> GPRs</w:t>
+      </w:r>
+      <w:r>
+        <w:rPr>
+          <w:sz w:val="32"/>
+          <w:szCs w:val="32"/>
+        </w:rPr>
+        <w:t>.</w:t>
+      </w:r>
+    </w:p>
+    <w:p>
+      <w:pPr>
+        <w:rPr>
+          <w:b/>
+          <w:bCs/>
+          <w:sz w:val="32"/>
+          <w:szCs w:val="32"/>
+        </w:rPr>
+      </w:pPr>
+      <w:r>
+        <w:rPr>
+          <w:b/>
+          <w:bCs/>
+          <w:sz w:val="32"/>
+          <w:szCs w:val="32"/>
+        </w:rPr>
+        <w:t>p</w:t>
+      </w:r>
+      <w:r>
+        <w:rPr>
+          <w:b/>
+          <w:bCs/>
+          <w:sz w:val="32"/>
+          <w:szCs w:val="32"/>
+        </w:rPr>
+        <w:t>y/riscv/</w:t>
+      </w:r>
+      <w:r>
+        <w:rPr>
+          <w:b/>
+          <w:bCs/>
+          <w:sz w:val="32"/>
+          <w:szCs w:val="32"/>
+        </w:rPr>
+        <w:t>ModifierUtils.py</w:t>
+      </w:r>
+    </w:p>
+    <w:p>
+      <w:pPr>
+        <w:rPr>
+          <w:sz w:val="32"/>
+          <w:szCs w:val="32"/>
+        </w:rPr>
+      </w:pPr>
+      <w:r>
+        <w:rPr>
+          <w:sz w:val="32"/>
+          <w:szCs w:val="32"/>
+        </w:rPr>
+        <w:t>D</w:t>
+      </w:r>
+      <w:r>
+        <w:rPr>
+          <w:sz w:val="32"/>
+          <w:szCs w:val="32"/>
+        </w:rPr>
+        <w:t xml:space="preserve">efine page fault types, levels based on </w:t>
+      </w:r>
+      <w:r>
+        <w:rPr>
+          <w:sz w:val="32"/>
+          <w:szCs w:val="32"/>
+        </w:rPr>
+        <w:t>current paging mode</w:t>
+      </w:r>
+      <w:r>
+        <w:rPr>
+          <w:sz w:val="32"/>
+          <w:szCs w:val="32"/>
+        </w:rPr>
+        <w:t xml:space="preserve"> </w:t>
+      </w:r>
+      <w:r>
+        <w:rPr>
+          <w:sz w:val="32"/>
+          <w:szCs w:val="32"/>
+        </w:rPr>
+        <w:t>(sv32 vs sv39 vs sv48</w:t>
+      </w:r>
+      <w:r>
+        <w:rPr>
+          <w:sz w:val="32"/>
+          <w:szCs w:val="32"/>
+        </w:rPr>
+        <w:t>)</w:t>
+      </w:r>
+      <w:r>
+        <w:rPr>
+          <w:sz w:val="32"/>
+          <w:szCs w:val="32"/>
+        </w:rPr>
+        <w:t>.</w:t>
+      </w:r>
+    </w:p>
+    <w:p>
+      <w:pPr>
+        <w:rPr>
+          <w:b/>
+          <w:bCs/>
+          <w:sz w:val="32"/>
+          <w:szCs w:val="32"/>
+        </w:rPr>
+      </w:pPr>
+      <w:proofErr w:type="spellStart"/>
+      <w:r>
+        <w:rPr>
+          <w:b/>
+          <w:bCs/>
+          <w:sz w:val="32"/>
+          <w:szCs w:val="32"/>
+        </w:rPr>
+        <w:t>fpix_riscv</w:t>
+      </w:r>
+      <w:proofErr w:type="spellEnd"/>
+      <w:r>
+        <w:rPr>
+          <w:b/>
+          <w:bCs/>
+          <w:sz w:val="32"/>
+          <w:szCs w:val="32"/>
+        </w:rPr>
+        <w:t xml:space="preserve"> </w:t>
+      </w:r>
+      <w:r>
+        <w:rPr>
+          <w:sz w:val="32"/>
+          <w:szCs w:val="32"/>
+        </w:rPr>
+        <w:t>stand-alone simulator</w:t>
+      </w:r>
+    </w:p>
+    <w:p>
+      <w:pPr>
+        <w:rPr>
+          <w:sz w:val="32"/>
+          <w:szCs w:val="32"/>
+        </w:rPr>
+      </w:pPr>
+      <w:r>
+        <w:rPr>
+          <w:sz w:val="32"/>
+          <w:szCs w:val="32"/>
+        </w:rPr>
+        <w:t xml:space="preserve">Code additions to </w:t>
+      </w:r>
+      <w:proofErr w:type="spellStart"/>
+      <w:r>
+        <w:rPr>
+          <w:i/>
+          <w:iCs/>
+          <w:sz w:val="32"/>
+          <w:szCs w:val="32"/>
+        </w:rPr>
+        <w:t>fpix_riscv</w:t>
+      </w:r>
+      <w:proofErr w:type="spellEnd"/>
+      <w:r>
+        <w:rPr>
+          <w:sz w:val="32"/>
+          <w:szCs w:val="32"/>
+        </w:rPr>
+        <w:t xml:space="preserve"> will be required to process the config file </w:t>
+      </w:r>
+      <w:proofErr w:type="spellStart"/>
+      <w:r>
+        <w:rPr>
+          <w:i/>
+          <w:iCs/>
+          <w:sz w:val="32"/>
+          <w:szCs w:val="32"/>
+        </w:rPr>
         <w:t>simulator_cfg_string</w:t>
       </w:r>
+      <w:proofErr w:type="spellEnd"/>
       <w:r>
         <w:rPr>
           <w:sz w:val="32"/>
@@ -4554,6 +5148,7 @@
         </w:rPr>
         <w:t xml:space="preserve"> variable, and pass its value to the </w:t>
       </w:r>
+      <w:proofErr w:type="spellStart"/>
       <w:proofErr w:type="gramStart"/>
       <w:r>
         <w:rPr>
@@ -4561,8 +5156,18 @@
           <w:sz w:val="32"/>
           <w:szCs w:val="32"/>
         </w:rPr>
-        <w:t>SimAPI::</w:t>
-      </w:r>
+        <w:t>SimAPI</w:t>
+      </w:r>
+      <w:proofErr w:type="spellEnd"/>
+      <w:r>
+        <w:rPr>
+          <w:rFonts w:ascii="Courier New" w:hAnsi="Courier New" w:cs="Courier New"/>
+          <w:sz w:val="32"/>
+          <w:szCs w:val="32"/>
+        </w:rPr>
+        <w:t>::</w:t>
+      </w:r>
+      <w:proofErr w:type="spellStart"/>
       <w:proofErr w:type="gramEnd"/>
       <w:r>
         <w:rPr>
@@ -4572,6 +5177,7 @@
         </w:rPr>
         <w:t>InitializeIss</w:t>
       </w:r>
+      <w:proofErr w:type="spellEnd"/>
       <w:r>
         <w:rPr>
           <w:sz w:val="32"/>
@@ -4699,7 +5305,7 @@
                     <pic:cNvPicPr/>
                   </pic:nvPicPr>
                   <pic:blipFill>
-                    <a:blip r:embed="rId8"/>
+                    <a:blip r:embed="rId9"/>
                     <a:stretch>
                       <a:fillRect/>
                     </a:stretch>
@@ -4848,7 +5454,7 @@
 </file>
 
 <file path=word/numbering.xml><?xml version="1.0" encoding="utf-8"?>
-<w:numbering xmlns:wpc="http://schemas.microsoft.com/office/word/2010/wordprocessingCanvas" xmlns:cx="http://schemas.microsoft.com/office/drawing/2014/chartex" xmlns:cx1="http://schemas.microsoft.com/office/drawing/2015/9/8/chartex" xmlns:cx2="http://schemas.microsoft.com/office/drawing/2015/10/21/chartex" xmlns:cx3="http://schemas.microsoft.com/office/drawing/2016/5/9/chartex" xmlns:cx4="http://schemas.microsoft.com/office/drawing/2016/5/10/chartex" xmlns:cx5="http://schemas.microsoft.com/office/drawing/2016/5/11/chartex" xmlns:cx6="http://schemas.microsoft.com/office/drawing/2016/5/12/chartex" xmlns:cx7="http://schemas.microsoft.com/office/drawing/2016/5/13/chartex" xmlns:cx8="http://schemas.microsoft.com/office/drawing/2016/5/14/chartex" xmlns:mc="http://schemas.openxmlformats.org/markup-compatibility/2006" xmlns:aink="http://schemas.microsoft.com/office/drawing/2016/ink" xmlns:am3d="http://schemas.microsoft.com/office/drawing/2017/model3d" xmlns:o="urn:schemas-microsoft-com:office:office" xmlns:r="http://schemas.openxmlformats.org/officeDocument/2006/relationships" xmlns:m="http://schemas.openxmlformats.org/officeDocument/2006/math" xmlns:v="urn:schemas-microsoft-com:vml" xmlns:wp14="http://schemas.microsoft.com/office/word/2010/wordprocessingDrawing" xmlns:wp="http://schemas.openxmlformats.org/drawingml/2006/wordprocessingDrawing" xmlns:w10="urn:schemas-microsoft-com:office:word" xmlns:w="http://schemas.openxmlformats.org/wordprocessingml/2006/main" xmlns:w14="http://schemas.microsoft.com/office/word/2010/wordml" xmlns:w15="http://schemas.microsoft.com/office/word/2012/wordml" xmlns:w16cid="http://schemas.microsoft.com/office/word/2016/wordml/cid" xmlns:w16se="http://schemas.microsoft.com/office/word/2015/wordml/symex" xmlns:wpg="http://schemas.microsoft.com/office/word/2010/wordprocessingGroup" xmlns:wpi="http://schemas.microsoft.com/office/word/2010/wordprocessingInk" xmlns:wne="http://schemas.microsoft.com/office/word/2006/wordml" xmlns:wps="http://schemas.microsoft.com/office/word/2010/wordprocessingShape" mc:Ignorable="w14 w15 w16se w16cid wp14">
+<w:numbering xmlns:wpc="http://schemas.microsoft.com/office/word/2010/wordprocessingCanvas" xmlns:cx="http://schemas.microsoft.com/office/drawing/2014/chartex" xmlns:cx1="http://schemas.microsoft.com/office/drawing/2015/9/8/chartex" xmlns:cx2="http://schemas.microsoft.com/office/drawing/2015/10/21/chartex" xmlns:cx3="http://schemas.microsoft.com/office/drawing/2016/5/9/chartex" xmlns:cx4="http://schemas.microsoft.com/office/drawing/2016/5/10/chartex" xmlns:cx5="http://schemas.microsoft.com/office/drawing/2016/5/11/chartex" xmlns:cx6="http://schemas.microsoft.com/office/drawing/2016/5/12/chartex" xmlns:cx7="http://schemas.microsoft.com/office/drawing/2016/5/13/chartex" xmlns:cx8="http://schemas.microsoft.com/office/drawing/2016/5/14/chartex" xmlns:mc="http://schemas.openxmlformats.org/markup-compatibility/2006" xmlns:aink="http://schemas.microsoft.com/office/drawing/2016/ink" xmlns:am3d="http://schemas.microsoft.com/office/drawing/2017/model3d" xmlns:o="urn:schemas-microsoft-com:office:office" xmlns:r="http://schemas.openxmlformats.org/officeDocument/2006/relationships" xmlns:m="http://schemas.openxmlformats.org/officeDocument/2006/math" xmlns:v="urn:schemas-microsoft-com:vml" xmlns:wp14="http://schemas.microsoft.com/office/word/2010/wordprocessingDrawing" xmlns:wp="http://schemas.openxmlformats.org/drawingml/2006/wordprocessingDrawing" xmlns:w10="urn:schemas-microsoft-com:office:word" xmlns:w="http://schemas.openxmlformats.org/wordprocessingml/2006/main" xmlns:w14="http://schemas.microsoft.com/office/word/2010/wordml" xmlns:w15="http://schemas.microsoft.com/office/word/2012/wordml" xmlns:w16cex="http://schemas.microsoft.com/office/word/2018/wordml/cex" xmlns:w16cid="http://schemas.microsoft.com/office/word/2016/wordml/cid" xmlns:w16="http://schemas.microsoft.com/office/word/2018/wordml" xmlns:w16se="http://schemas.microsoft.com/office/word/2015/wordml/symex" xmlns:wpg="http://schemas.microsoft.com/office/word/2010/wordprocessingGroup" xmlns:wpi="http://schemas.microsoft.com/office/word/2010/wordprocessingInk" xmlns:wne="http://schemas.microsoft.com/office/word/2006/wordml" xmlns:wps="http://schemas.microsoft.com/office/word/2010/wordprocessingShape" mc:Ignorable="w14 w15 w16se w16cid w16 w16cex wp14">
   <w:abstractNum w:abstractNumId="0" w15:restartNumberingAfterBreak="0">
     <w:nsid w:val="04F84E62"/>
     <w:multiLevelType w:val="hybridMultilevel"/>
@@ -5799,7 +6405,7 @@
 </file>
 
 <file path=word/styles.xml><?xml version="1.0" encoding="utf-8"?>
-<w:styles xmlns:mc="http://schemas.openxmlformats.org/markup-compatibility/2006" xmlns:r="http://schemas.openxmlformats.org/officeDocument/2006/relationships" xmlns:w="http://schemas.openxmlformats.org/wordprocessingml/2006/main" xmlns:w14="http://schemas.microsoft.com/office/word/2010/wordml" xmlns:w15="http://schemas.microsoft.com/office/word/2012/wordml" xmlns:w16cid="http://schemas.microsoft.com/office/word/2016/wordml/cid" xmlns:w16se="http://schemas.microsoft.com/office/word/2015/wordml/symex" mc:Ignorable="w14 w15 w16se w16cid">
+<w:styles xmlns:mc="http://schemas.openxmlformats.org/markup-compatibility/2006" xmlns:r="http://schemas.openxmlformats.org/officeDocument/2006/relationships" xmlns:w="http://schemas.openxmlformats.org/wordprocessingml/2006/main" xmlns:w14="http://schemas.microsoft.com/office/word/2010/wordml" xmlns:w15="http://schemas.microsoft.com/office/word/2012/wordml" xmlns:w16cex="http://schemas.microsoft.com/office/word/2018/wordml/cex" xmlns:w16cid="http://schemas.microsoft.com/office/word/2016/wordml/cid" xmlns:w16="http://schemas.microsoft.com/office/word/2018/wordml" xmlns:w16se="http://schemas.microsoft.com/office/word/2015/wordml/symex" mc:Ignorable="w14 w15 w16se w16cid w16 w16cex">
   <w:docDefaults>
     <w:rPrDefault>
       <w:rPr>
@@ -5815,7 +6421,7 @@
       </w:pPr>
     </w:pPrDefault>
   </w:docDefaults>
-  <w:latentStyles w:defLockedState="0" w:defUIPriority="99" w:defSemiHidden="0" w:defUnhideWhenUsed="0" w:defQFormat="0" w:count="377">
+  <w:latentStyles w:defLockedState="0" w:defUIPriority="99" w:defSemiHidden="0" w:defUnhideWhenUsed="0" w:defQFormat="0" w:count="376">
     <w:lsdException w:name="Normal" w:uiPriority="0" w:qFormat="1"/>
     <w:lsdException w:name="heading 1" w:uiPriority="9" w:qFormat="1"/>
     <w:lsdException w:name="heading 2" w:semiHidden="1" w:uiPriority="9" w:unhideWhenUsed="1" w:qFormat="1"/>
@@ -6192,7 +6798,6 @@
     <w:lsdException w:name="Hashtag" w:semiHidden="1" w:unhideWhenUsed="1"/>
     <w:lsdException w:name="Unresolved Mention" w:semiHidden="1" w:unhideWhenUsed="1"/>
     <w:lsdException w:name="Smart Link" w:semiHidden="1" w:unhideWhenUsed="1"/>
-    <w:lsdException w:name="Smart Link Error" w:semiHidden="1" w:unhideWhenUsed="1"/>
   </w:latentStyles>
   <w:style w:type="paragraph" w:default="1" w:styleId="Normal">
     <w:name w:val="Normal"/>

</xml_diff>